<commit_message>
Week 5: Upload 1
Log, HTML and java
</commit_message>
<xml_diff>
--- a/Log/Log.docx
+++ b/Log/Log.docx
@@ -9,7 +9,6 @@
           <w:lang w:eastAsia="en-GB"/>
         </w:rPr>
       </w:pPr>
-      <w:proofErr w:type="spellStart"/>
       <w:r>
         <w:rPr>
           <w:rFonts w:ascii="Arial" w:hAnsi="Arial" w:cs="Arial"/>
@@ -20,20 +19,7 @@
           <w:szCs w:val="36"/>
           <w:lang w:eastAsia="en-GB"/>
         </w:rPr>
-        <w:t>Vecka</w:t>
-      </w:r>
-      <w:proofErr w:type="spellEnd"/>
-      <w:r>
-        <w:rPr>
-          <w:rFonts w:ascii="Arial" w:hAnsi="Arial" w:cs="Arial"/>
-          <w:b/>
-          <w:bCs/>
-          <w:color w:val="000000"/>
-          <w:sz w:val="36"/>
-          <w:szCs w:val="36"/>
-          <w:lang w:eastAsia="en-GB"/>
-        </w:rPr>
-        <w:t xml:space="preserve"> 4:</w:t>
+        <w:t>Vecka 4:</w:t>
       </w:r>
     </w:p>
     <w:p>
@@ -52,8 +38,6 @@
           <w:lang w:eastAsia="en-GB"/>
         </w:rPr>
       </w:pPr>
-      <w:proofErr w:type="spellStart"/>
-      <w:proofErr w:type="gramStart"/>
       <w:r>
         <w:rPr>
           <w:rFonts w:ascii="Arial" w:hAnsi="Arial" w:cs="Arial"/>
@@ -64,8 +48,6 @@
         </w:rPr>
         <w:t>com.sun.net.httpserver</w:t>
       </w:r>
-      <w:proofErr w:type="spellEnd"/>
-      <w:proofErr w:type="gramEnd"/>
     </w:p>
     <w:p>
       <w:pPr>
@@ -90,205 +72,7 @@
           <w:szCs w:val="22"/>
           <w:lang w:eastAsia="en-GB"/>
         </w:rPr>
-        <w:t xml:space="preserve">Authentication </w:t>
-      </w:r>
-      <w:proofErr w:type="spellStart"/>
-      <w:r>
-        <w:rPr>
-          <w:rFonts w:ascii="Arial" w:hAnsi="Arial" w:cs="Arial"/>
-          <w:color w:val="000000"/>
-          <w:sz w:val="22"/>
-          <w:szCs w:val="22"/>
-          <w:lang w:eastAsia="en-GB"/>
-        </w:rPr>
-        <w:t>hanteras</w:t>
-      </w:r>
-      <w:proofErr w:type="spellEnd"/>
-      <w:r>
-        <w:rPr>
-          <w:rFonts w:ascii="Arial" w:hAnsi="Arial" w:cs="Arial"/>
-          <w:color w:val="000000"/>
-          <w:sz w:val="22"/>
-          <w:szCs w:val="22"/>
-          <w:lang w:eastAsia="en-GB"/>
-        </w:rPr>
-        <w:t xml:space="preserve"> med </w:t>
-      </w:r>
-      <w:proofErr w:type="spellStart"/>
-      <w:r>
-        <w:rPr>
-          <w:rFonts w:ascii="Arial" w:hAnsi="Arial" w:cs="Arial"/>
-          <w:color w:val="000000"/>
-          <w:sz w:val="22"/>
-          <w:szCs w:val="22"/>
-          <w:lang w:eastAsia="en-GB"/>
-        </w:rPr>
-        <w:t>bibliotek</w:t>
-      </w:r>
-      <w:proofErr w:type="spellEnd"/>
-      <w:r>
-        <w:rPr>
-          <w:rFonts w:ascii="Arial" w:hAnsi="Arial" w:cs="Arial"/>
-          <w:color w:val="000000"/>
-          <w:sz w:val="22"/>
-          <w:szCs w:val="22"/>
-          <w:lang w:eastAsia="en-GB"/>
-        </w:rPr>
-        <w:t xml:space="preserve"> </w:t>
-      </w:r>
-      <w:proofErr w:type="spellStart"/>
-      <w:r>
-        <w:rPr>
-          <w:rFonts w:ascii="Arial" w:hAnsi="Arial" w:cs="Arial"/>
-          <w:color w:val="000000"/>
-          <w:sz w:val="22"/>
-          <w:szCs w:val="22"/>
-          <w:lang w:eastAsia="en-GB"/>
-        </w:rPr>
-        <w:t>i</w:t>
-      </w:r>
-      <w:proofErr w:type="spellEnd"/>
-      <w:r>
-        <w:rPr>
-          <w:rFonts w:ascii="Arial" w:hAnsi="Arial" w:cs="Arial"/>
-          <w:color w:val="000000"/>
-          <w:sz w:val="22"/>
-          <w:szCs w:val="22"/>
-          <w:lang w:eastAsia="en-GB"/>
-        </w:rPr>
-        <w:t xml:space="preserve"> java </w:t>
-      </w:r>
-      <w:proofErr w:type="spellStart"/>
-      <w:r>
-        <w:rPr>
-          <w:rFonts w:ascii="Arial" w:hAnsi="Arial" w:cs="Arial"/>
-          <w:color w:val="000000"/>
-          <w:sz w:val="22"/>
-          <w:szCs w:val="22"/>
-          <w:lang w:eastAsia="en-GB"/>
-        </w:rPr>
-        <w:t>på</w:t>
-      </w:r>
-      <w:proofErr w:type="spellEnd"/>
-      <w:r>
-        <w:rPr>
-          <w:rFonts w:ascii="Arial" w:hAnsi="Arial" w:cs="Arial"/>
-          <w:color w:val="000000"/>
-          <w:sz w:val="22"/>
-          <w:szCs w:val="22"/>
-          <w:lang w:eastAsia="en-GB"/>
-        </w:rPr>
-        <w:t xml:space="preserve"> </w:t>
-      </w:r>
-      <w:proofErr w:type="spellStart"/>
-      <w:r>
-        <w:rPr>
-          <w:rFonts w:ascii="Arial" w:hAnsi="Arial" w:cs="Arial"/>
-          <w:color w:val="000000"/>
-          <w:sz w:val="22"/>
-          <w:szCs w:val="22"/>
-          <w:lang w:eastAsia="en-GB"/>
-        </w:rPr>
-        <w:t>serversidan</w:t>
-      </w:r>
-      <w:proofErr w:type="spellEnd"/>
-      <w:r>
-        <w:rPr>
-          <w:rFonts w:ascii="Arial" w:hAnsi="Arial" w:cs="Arial"/>
-          <w:color w:val="000000"/>
-          <w:sz w:val="22"/>
-          <w:szCs w:val="22"/>
-          <w:lang w:eastAsia="en-GB"/>
-        </w:rPr>
-        <w:t xml:space="preserve"> med </w:t>
-      </w:r>
-      <w:proofErr w:type="spellStart"/>
-      <w:r>
-        <w:rPr>
-          <w:rFonts w:ascii="Arial" w:hAnsi="Arial" w:cs="Arial"/>
-          <w:color w:val="000000"/>
-          <w:sz w:val="22"/>
-          <w:szCs w:val="22"/>
-          <w:lang w:eastAsia="en-GB"/>
-        </w:rPr>
-        <w:t>samma</w:t>
-      </w:r>
-      <w:proofErr w:type="spellEnd"/>
-      <w:r>
-        <w:rPr>
-          <w:rFonts w:ascii="Arial" w:hAnsi="Arial" w:cs="Arial"/>
-          <w:color w:val="000000"/>
-          <w:sz w:val="22"/>
-          <w:szCs w:val="22"/>
-          <w:lang w:eastAsia="en-GB"/>
-        </w:rPr>
-        <w:t xml:space="preserve"> </w:t>
-      </w:r>
-      <w:proofErr w:type="spellStart"/>
-      <w:r>
-        <w:rPr>
-          <w:rFonts w:ascii="Arial" w:hAnsi="Arial" w:cs="Arial"/>
-          <w:color w:val="000000"/>
-          <w:sz w:val="22"/>
-          <w:szCs w:val="22"/>
-          <w:lang w:eastAsia="en-GB"/>
-        </w:rPr>
-        <w:t>bibliotek</w:t>
-      </w:r>
-      <w:proofErr w:type="spellEnd"/>
-      <w:r>
-        <w:rPr>
-          <w:rFonts w:ascii="Arial" w:hAnsi="Arial" w:cs="Arial"/>
-          <w:color w:val="000000"/>
-          <w:sz w:val="22"/>
-          <w:szCs w:val="22"/>
-          <w:lang w:eastAsia="en-GB"/>
-        </w:rPr>
-        <w:t xml:space="preserve"> </w:t>
-      </w:r>
-      <w:proofErr w:type="spellStart"/>
-      <w:r>
-        <w:rPr>
-          <w:rFonts w:ascii="Arial" w:hAnsi="Arial" w:cs="Arial"/>
-          <w:color w:val="000000"/>
-          <w:sz w:val="22"/>
-          <w:szCs w:val="22"/>
-          <w:lang w:eastAsia="en-GB"/>
-        </w:rPr>
-        <w:t>som</w:t>
-      </w:r>
-      <w:proofErr w:type="spellEnd"/>
-      <w:r>
-        <w:rPr>
-          <w:rFonts w:ascii="Arial" w:hAnsi="Arial" w:cs="Arial"/>
-          <w:color w:val="000000"/>
-          <w:sz w:val="22"/>
-          <w:szCs w:val="22"/>
-          <w:lang w:eastAsia="en-GB"/>
-        </w:rPr>
-        <w:t xml:space="preserve"> </w:t>
-      </w:r>
-      <w:proofErr w:type="spellStart"/>
-      <w:r>
-        <w:rPr>
-          <w:rFonts w:ascii="Arial" w:hAnsi="Arial" w:cs="Arial"/>
-          <w:color w:val="000000"/>
-          <w:sz w:val="22"/>
-          <w:szCs w:val="22"/>
-          <w:lang w:eastAsia="en-GB"/>
-        </w:rPr>
-        <w:t>ovanstående</w:t>
-      </w:r>
-      <w:proofErr w:type="spellEnd"/>
-      <w:r>
-        <w:rPr>
-          <w:rFonts w:ascii="Arial" w:hAnsi="Arial" w:cs="Arial"/>
-          <w:color w:val="000000"/>
-          <w:sz w:val="22"/>
-          <w:szCs w:val="22"/>
-          <w:lang w:eastAsia="en-GB"/>
-        </w:rPr>
-        <w:t>.</w:t>
+        <w:t>Authentication hanteras med bibliotek i java på serversidan med samma bibliotek som ovanstående.</w:t>
       </w:r>
     </w:p>
     <w:p>
@@ -306,7 +90,6 @@
           <w:lang w:eastAsia="en-GB"/>
         </w:rPr>
       </w:pPr>
-      <w:proofErr w:type="spellStart"/>
       <w:r>
         <w:rPr>
           <w:rFonts w:ascii="Arial" w:hAnsi="Arial" w:cs="Arial"/>
@@ -315,194 +98,7 @@
           <w:szCs w:val="22"/>
           <w:lang w:eastAsia="en-GB"/>
         </w:rPr>
-        <w:t>Har</w:t>
-      </w:r>
-      <w:proofErr w:type="spellEnd"/>
-      <w:r>
-        <w:rPr>
-          <w:rFonts w:ascii="Arial" w:hAnsi="Arial" w:cs="Arial"/>
-          <w:color w:val="000000"/>
-          <w:sz w:val="22"/>
-          <w:szCs w:val="22"/>
-          <w:lang w:eastAsia="en-GB"/>
-        </w:rPr>
-        <w:t xml:space="preserve"> </w:t>
-      </w:r>
-      <w:proofErr w:type="spellStart"/>
-      <w:r>
-        <w:rPr>
-          <w:rFonts w:ascii="Arial" w:hAnsi="Arial" w:cs="Arial"/>
-          <w:color w:val="000000"/>
-          <w:sz w:val="22"/>
-          <w:szCs w:val="22"/>
-          <w:lang w:eastAsia="en-GB"/>
-        </w:rPr>
-        <w:t>kollat</w:t>
-      </w:r>
-      <w:proofErr w:type="spellEnd"/>
-      <w:r>
-        <w:rPr>
-          <w:rFonts w:ascii="Arial" w:hAnsi="Arial" w:cs="Arial"/>
-          <w:color w:val="000000"/>
-          <w:sz w:val="22"/>
-          <w:szCs w:val="22"/>
-          <w:lang w:eastAsia="en-GB"/>
-        </w:rPr>
-        <w:t xml:space="preserve"> </w:t>
-      </w:r>
-      <w:proofErr w:type="spellStart"/>
-      <w:r>
-        <w:rPr>
-          <w:rFonts w:ascii="Arial" w:hAnsi="Arial" w:cs="Arial"/>
-          <w:color w:val="000000"/>
-          <w:sz w:val="22"/>
-          <w:szCs w:val="22"/>
-          <w:lang w:eastAsia="en-GB"/>
-        </w:rPr>
-        <w:t>upp</w:t>
-      </w:r>
-      <w:proofErr w:type="spellEnd"/>
-      <w:r>
-        <w:rPr>
-          <w:rFonts w:ascii="Arial" w:hAnsi="Arial" w:cs="Arial"/>
-          <w:color w:val="000000"/>
-          <w:sz w:val="22"/>
-          <w:szCs w:val="22"/>
-          <w:lang w:eastAsia="en-GB"/>
-        </w:rPr>
-        <w:t xml:space="preserve"> </w:t>
-      </w:r>
-      <w:proofErr w:type="spellStart"/>
-      <w:r>
-        <w:rPr>
-          <w:rFonts w:ascii="Arial" w:hAnsi="Arial" w:cs="Arial"/>
-          <w:color w:val="000000"/>
-          <w:sz w:val="22"/>
-          <w:szCs w:val="22"/>
-          <w:lang w:eastAsia="en-GB"/>
-        </w:rPr>
-        <w:t>olika</w:t>
-      </w:r>
-      <w:proofErr w:type="spellEnd"/>
-      <w:r>
-        <w:rPr>
-          <w:rFonts w:ascii="Arial" w:hAnsi="Arial" w:cs="Arial"/>
-          <w:color w:val="000000"/>
-          <w:sz w:val="22"/>
-          <w:szCs w:val="22"/>
-          <w:lang w:eastAsia="en-GB"/>
-        </w:rPr>
-        <w:t xml:space="preserve"> http requests </w:t>
-      </w:r>
-      <w:proofErr w:type="spellStart"/>
-      <w:r>
-        <w:rPr>
-          <w:rFonts w:ascii="Arial" w:hAnsi="Arial" w:cs="Arial"/>
-          <w:color w:val="000000"/>
-          <w:sz w:val="22"/>
-          <w:szCs w:val="22"/>
-          <w:lang w:eastAsia="en-GB"/>
-        </w:rPr>
-        <w:t>samt</w:t>
-      </w:r>
-      <w:proofErr w:type="spellEnd"/>
-      <w:r>
-        <w:rPr>
-          <w:rFonts w:ascii="Arial" w:hAnsi="Arial" w:cs="Arial"/>
-          <w:color w:val="000000"/>
-          <w:sz w:val="22"/>
-          <w:szCs w:val="22"/>
-          <w:lang w:eastAsia="en-GB"/>
-        </w:rPr>
-        <w:t xml:space="preserve"> </w:t>
-      </w:r>
-      <w:proofErr w:type="spellStart"/>
-      <w:r>
-        <w:rPr>
-          <w:rFonts w:ascii="Arial" w:hAnsi="Arial" w:cs="Arial"/>
-          <w:color w:val="000000"/>
-          <w:sz w:val="22"/>
-          <w:szCs w:val="22"/>
-          <w:lang w:eastAsia="en-GB"/>
-        </w:rPr>
-        <w:t>felmeddelanden</w:t>
-      </w:r>
-      <w:proofErr w:type="spellEnd"/>
-      <w:r>
-        <w:rPr>
-          <w:rFonts w:ascii="Arial" w:hAnsi="Arial" w:cs="Arial"/>
-          <w:color w:val="000000"/>
-          <w:sz w:val="22"/>
-          <w:szCs w:val="22"/>
-          <w:lang w:eastAsia="en-GB"/>
-        </w:rPr>
-        <w:t xml:space="preserve"> </w:t>
-      </w:r>
-      <w:proofErr w:type="spellStart"/>
-      <w:r>
-        <w:rPr>
-          <w:rFonts w:ascii="Arial" w:hAnsi="Arial" w:cs="Arial"/>
-          <w:color w:val="000000"/>
-          <w:sz w:val="22"/>
-          <w:szCs w:val="22"/>
-          <w:lang w:eastAsia="en-GB"/>
-        </w:rPr>
-        <w:t>som</w:t>
-      </w:r>
-      <w:proofErr w:type="spellEnd"/>
-      <w:r>
-        <w:rPr>
-          <w:rFonts w:ascii="Arial" w:hAnsi="Arial" w:cs="Arial"/>
-          <w:color w:val="000000"/>
-          <w:sz w:val="22"/>
-          <w:szCs w:val="22"/>
-          <w:lang w:eastAsia="en-GB"/>
-        </w:rPr>
-        <w:t xml:space="preserve"> </w:t>
-      </w:r>
-      <w:proofErr w:type="spellStart"/>
-      <w:r>
-        <w:rPr>
-          <w:rFonts w:ascii="Arial" w:hAnsi="Arial" w:cs="Arial"/>
-          <w:color w:val="000000"/>
-          <w:sz w:val="22"/>
-          <w:szCs w:val="22"/>
-          <w:lang w:eastAsia="en-GB"/>
-        </w:rPr>
-        <w:t>är</w:t>
-      </w:r>
-      <w:proofErr w:type="spellEnd"/>
-      <w:r>
-        <w:rPr>
-          <w:rFonts w:ascii="Arial" w:hAnsi="Arial" w:cs="Arial"/>
-          <w:color w:val="000000"/>
-          <w:sz w:val="22"/>
-          <w:szCs w:val="22"/>
-          <w:lang w:eastAsia="en-GB"/>
-        </w:rPr>
-        <w:t xml:space="preserve"> </w:t>
-      </w:r>
-      <w:proofErr w:type="spellStart"/>
-      <w:r>
-        <w:rPr>
-          <w:rFonts w:ascii="Arial" w:hAnsi="Arial" w:cs="Arial"/>
-          <w:color w:val="000000"/>
-          <w:sz w:val="22"/>
-          <w:szCs w:val="22"/>
-          <w:lang w:eastAsia="en-GB"/>
-        </w:rPr>
-        <w:t>relevanta</w:t>
-      </w:r>
-      <w:proofErr w:type="spellEnd"/>
-      <w:r>
-        <w:rPr>
-          <w:rFonts w:ascii="Arial" w:hAnsi="Arial" w:cs="Arial"/>
-          <w:color w:val="000000"/>
-          <w:sz w:val="22"/>
-          <w:szCs w:val="22"/>
-          <w:lang w:eastAsia="en-GB"/>
-        </w:rPr>
-        <w:t>.</w:t>
+        <w:t>Har kollat upp olika http requests samt felmeddelanden som är relevanta.</w:t>
       </w:r>
     </w:p>
     <w:p>
@@ -518,41 +114,13 @@
           <w:lang w:eastAsia="en-GB"/>
         </w:rPr>
       </w:pPr>
-      <w:proofErr w:type="spellStart"/>
-      <w:r>
-        <w:rPr>
-          <w:rFonts w:ascii="Arial" w:hAnsi="Arial" w:cs="Arial"/>
-          <w:color w:val="000000"/>
-          <w:lang w:eastAsia="en-GB"/>
-        </w:rPr>
-        <w:t>hantera</w:t>
-      </w:r>
-      <w:proofErr w:type="spellEnd"/>
-      <w:r>
-        <w:rPr>
-          <w:rFonts w:ascii="Arial" w:hAnsi="Arial" w:cs="Arial"/>
-          <w:color w:val="000000"/>
-          <w:lang w:eastAsia="en-GB"/>
-        </w:rPr>
-        <w:t xml:space="preserve"> forms med </w:t>
-      </w:r>
-      <w:proofErr w:type="spellStart"/>
-      <w:r>
-        <w:rPr>
-          <w:rFonts w:ascii="Arial" w:hAnsi="Arial" w:cs="Arial"/>
-          <w:color w:val="000000"/>
-          <w:lang w:eastAsia="en-GB"/>
-        </w:rPr>
-        <w:t>javascripts</w:t>
-      </w:r>
-      <w:proofErr w:type="spellEnd"/>
-      <w:r>
-        <w:rPr>
-          <w:rFonts w:ascii="Arial" w:hAnsi="Arial" w:cs="Arial"/>
-          <w:color w:val="000000"/>
-          <w:lang w:eastAsia="en-GB"/>
-        </w:rPr>
-        <w:t>.</w:t>
+      <w:r>
+        <w:rPr>
+          <w:rFonts w:ascii="Arial" w:hAnsi="Arial" w:cs="Arial"/>
+          <w:color w:val="000000"/>
+          <w:lang w:eastAsia="en-GB"/>
+        </w:rPr>
+        <w:t>hantera forms med javascripts.</w:t>
       </w:r>
     </w:p>
     <w:p>
@@ -593,59 +161,13 @@
           <w:lang w:eastAsia="en-GB"/>
         </w:rPr>
       </w:pPr>
-      <w:proofErr w:type="spellStart"/>
-      <w:r>
-        <w:rPr>
-          <w:rFonts w:ascii="Arial" w:hAnsi="Arial" w:cs="Arial"/>
-          <w:color w:val="000000"/>
-          <w:lang w:eastAsia="en-GB"/>
-        </w:rPr>
-        <w:t>Färdigt</w:t>
-      </w:r>
-      <w:proofErr w:type="spellEnd"/>
-      <w:r>
-        <w:rPr>
-          <w:rFonts w:ascii="Arial" w:hAnsi="Arial" w:cs="Arial"/>
-          <w:color w:val="000000"/>
-          <w:lang w:eastAsia="en-GB"/>
-        </w:rPr>
-        <w:t xml:space="preserve"> framework </w:t>
-      </w:r>
-      <w:proofErr w:type="spellStart"/>
-      <w:r>
-        <w:rPr>
-          <w:rFonts w:ascii="Arial" w:hAnsi="Arial" w:cs="Arial"/>
-          <w:color w:val="000000"/>
-          <w:lang w:eastAsia="en-GB"/>
-        </w:rPr>
-        <w:t>för</w:t>
-      </w:r>
-      <w:proofErr w:type="spellEnd"/>
-      <w:r>
-        <w:rPr>
-          <w:rFonts w:ascii="Arial" w:hAnsi="Arial" w:cs="Arial"/>
-          <w:color w:val="000000"/>
-          <w:lang w:eastAsia="en-GB"/>
-        </w:rPr>
-        <w:t xml:space="preserve"> </w:t>
-      </w:r>
-      <w:proofErr w:type="spellStart"/>
-      <w:r>
-        <w:rPr>
-          <w:rFonts w:ascii="Arial" w:hAnsi="Arial" w:cs="Arial"/>
-          <w:color w:val="000000"/>
-          <w:lang w:eastAsia="en-GB"/>
-        </w:rPr>
-        <w:t>css</w:t>
-      </w:r>
-      <w:proofErr w:type="spellEnd"/>
-      <w:r>
-        <w:rPr>
-          <w:rFonts w:ascii="Arial" w:hAnsi="Arial" w:cs="Arial"/>
-          <w:color w:val="000000"/>
-          <w:lang w:eastAsia="en-GB"/>
-        </w:rPr>
-        <w:t xml:space="preserve"> ex Bootstrap.</w:t>
+      <w:r>
+        <w:rPr>
+          <w:rFonts w:ascii="Arial" w:hAnsi="Arial" w:cs="Arial"/>
+          <w:color w:val="000000"/>
+          <w:lang w:eastAsia="en-GB"/>
+        </w:rPr>
+        <w:t>Färdigt framework för css ex Bootstrap.</w:t>
       </w:r>
     </w:p>
     <w:p>
@@ -667,72 +189,11 @@
           <w:color w:val="000000"/>
           <w:lang w:eastAsia="en-GB"/>
         </w:rPr>
-        <w:t>//</w:t>
-      </w:r>
-      <w:proofErr w:type="spellStart"/>
-      <w:r>
-        <w:rPr>
-          <w:rFonts w:ascii="Arial" w:hAnsi="Arial" w:cs="Arial"/>
-          <w:color w:val="000000"/>
-          <w:lang w:eastAsia="en-GB"/>
-        </w:rPr>
-        <w:t>Raspbian</w:t>
-      </w:r>
-      <w:proofErr w:type="spellEnd"/>
-      <w:r>
-        <w:rPr>
-          <w:rFonts w:ascii="Arial" w:hAnsi="Arial" w:cs="Arial"/>
-          <w:color w:val="000000"/>
-          <w:lang w:eastAsia="en-GB"/>
-        </w:rPr>
-        <w:t xml:space="preserve"> </w:t>
-      </w:r>
-      <w:proofErr w:type="spellStart"/>
-      <w:r>
-        <w:rPr>
-          <w:rFonts w:ascii="Arial" w:hAnsi="Arial" w:cs="Arial"/>
-          <w:color w:val="000000"/>
-          <w:lang w:eastAsia="en-GB"/>
-        </w:rPr>
-        <w:t>på</w:t>
-      </w:r>
-      <w:proofErr w:type="spellEnd"/>
-      <w:r>
-        <w:rPr>
-          <w:rFonts w:ascii="Arial" w:hAnsi="Arial" w:cs="Arial"/>
-          <w:color w:val="000000"/>
-          <w:lang w:eastAsia="en-GB"/>
-        </w:rPr>
-        <w:t xml:space="preserve"> </w:t>
-      </w:r>
-      <w:proofErr w:type="spellStart"/>
-      <w:r>
-        <w:rPr>
-          <w:rFonts w:ascii="Arial" w:hAnsi="Arial" w:cs="Arial"/>
-          <w:color w:val="000000"/>
-          <w:lang w:eastAsia="en-GB"/>
-        </w:rPr>
-        <w:t>Raspberryn</w:t>
-      </w:r>
-      <w:proofErr w:type="spellEnd"/>
-      <w:r>
-        <w:rPr>
-          <w:rFonts w:ascii="Arial" w:hAnsi="Arial" w:cs="Arial"/>
-          <w:color w:val="000000"/>
-          <w:lang w:eastAsia="en-GB"/>
-        </w:rPr>
-        <w:t>.</w:t>
-      </w:r>
-    </w:p>
-    <w:p>
-      <w:pPr>
-        <w:rPr>
-          <w:rFonts w:ascii="Times New Roman" w:hAnsi="Times New Roman" w:cs="Times New Roman"/>
-          <w:lang w:eastAsia="en-GB"/>
-        </w:rPr>
-      </w:pPr>
-      <w:proofErr w:type="spellStart"/>
-      <w:r>
+        <w:t>//Raspbian på Raspberryn.</w:t>
+      </w:r>
+    </w:p>
+    <w:p>
+      <w:pPr>
         <w:rPr>
           <w:rFonts w:ascii="Arial" w:hAnsi="Arial" w:cs="Arial"/>
           <w:b/>
@@ -742,9 +203,7 @@
           <w:szCs w:val="36"/>
           <w:lang w:eastAsia="en-GB"/>
         </w:rPr>
-        <w:t>Vecka</w:t>
-      </w:r>
-      <w:proofErr w:type="spellEnd"/>
+      </w:pPr>
       <w:r>
         <w:rPr>
           <w:rFonts w:ascii="Arial" w:hAnsi="Arial" w:cs="Arial"/>
@@ -755,8 +214,197 @@
           <w:szCs w:val="36"/>
           <w:lang w:eastAsia="en-GB"/>
         </w:rPr>
-        <w:t xml:space="preserve"> 5:</w:t>
-      </w:r>
+        <w:t>Vecka 5:</w:t>
+      </w:r>
+    </w:p>
+    <w:p>
+      <w:pPr>
+        <w:pStyle w:val="ListParagraph"/>
+        <w:numPr>
+          <w:ilvl w:val="0"/>
+          <w:numId w:val="2"/>
+        </w:numPr>
+        <w:rPr>
+          <w:lang w:eastAsia="en-GB"/>
+        </w:rPr>
+      </w:pPr>
+      <w:r>
+        <w:rPr>
+          <w:lang w:eastAsia="en-GB"/>
+        </w:rPr>
+        <w:t>Created Server (Strawberrian)</w:t>
+      </w:r>
+    </w:p>
+    <w:p>
+      <w:pPr>
+        <w:pStyle w:val="ListParagraph"/>
+        <w:numPr>
+          <w:ilvl w:val="0"/>
+          <w:numId w:val="2"/>
+        </w:numPr>
+        <w:rPr>
+          <w:lang w:eastAsia="en-GB"/>
+        </w:rPr>
+      </w:pPr>
+      <w:r>
+        <w:rPr>
+          <w:lang w:eastAsia="en-GB"/>
+        </w:rPr>
+        <w:t xml:space="preserve">Created </w:t>
+      </w:r>
+      <w:r>
+        <w:rPr>
+          <w:lang w:eastAsia="en-GB"/>
+        </w:rPr>
+        <w:t>WebService</w:t>
+      </w:r>
+      <w:r>
+        <w:rPr>
+          <w:lang w:eastAsia="en-GB"/>
+        </w:rPr>
+        <w:t xml:space="preserve"> </w:t>
+      </w:r>
+      <w:r>
+        <w:rPr>
+          <w:lang w:eastAsia="en-GB"/>
+        </w:rPr>
+        <w:t>(Cranberrian)</w:t>
+      </w:r>
+      <w:r>
+        <w:rPr>
+          <w:lang w:eastAsia="en-GB"/>
+        </w:rPr>
+        <w:t>.</w:t>
+      </w:r>
+    </w:p>
+    <w:p>
+      <w:pPr>
+        <w:pStyle w:val="ListParagraph"/>
+        <w:numPr>
+          <w:ilvl w:val="0"/>
+          <w:numId w:val="2"/>
+        </w:numPr>
+        <w:rPr>
+          <w:lang w:eastAsia="en-GB"/>
+        </w:rPr>
+      </w:pPr>
+      <w:r>
+        <w:rPr>
+          <w:lang w:eastAsia="en-GB"/>
+        </w:rPr>
+        <w:t xml:space="preserve">Set up </w:t>
+      </w:r>
+      <w:r>
+        <w:rPr>
+          <w:lang w:eastAsia="en-GB"/>
+        </w:rPr>
+        <w:t>our raspberry with raspian.</w:t>
+      </w:r>
+    </w:p>
+    <w:p>
+      <w:pPr>
+        <w:pStyle w:val="ListParagraph"/>
+        <w:numPr>
+          <w:ilvl w:val="0"/>
+          <w:numId w:val="2"/>
+        </w:numPr>
+        <w:rPr>
+          <w:lang w:eastAsia="en-GB"/>
+        </w:rPr>
+      </w:pPr>
+      <w:r>
+        <w:rPr>
+          <w:lang w:eastAsia="en-GB"/>
+        </w:rPr>
+        <w:t>Raspberry pi is headless, can remotely control it from any computer</w:t>
+      </w:r>
+      <w:r>
+        <w:rPr>
+          <w:lang w:eastAsia="en-GB"/>
+        </w:rPr>
+        <w:t xml:space="preserve"> with Username, password and IP address</w:t>
+      </w:r>
+      <w:r>
+        <w:rPr>
+          <w:lang w:eastAsia="en-GB"/>
+        </w:rPr>
+        <w:t>.</w:t>
+      </w:r>
+    </w:p>
+    <w:p>
+      <w:pPr>
+        <w:pStyle w:val="ListParagraph"/>
+        <w:numPr>
+          <w:ilvl w:val="0"/>
+          <w:numId w:val="2"/>
+        </w:numPr>
+        <w:rPr>
+          <w:lang w:eastAsia="en-GB"/>
+        </w:rPr>
+      </w:pPr>
+      <w:r>
+        <w:rPr>
+          <w:lang w:eastAsia="en-GB"/>
+        </w:rPr>
+        <w:t>Set up memory stick to be writeable and readable for storage use.</w:t>
+      </w:r>
+    </w:p>
+    <w:p>
+      <w:pPr>
+        <w:pStyle w:val="ListParagraph"/>
+        <w:numPr>
+          <w:ilvl w:val="0"/>
+          <w:numId w:val="2"/>
+        </w:numPr>
+        <w:rPr>
+          <w:lang w:eastAsia="en-GB"/>
+        </w:rPr>
+      </w:pPr>
+      <w:r>
+        <w:rPr>
+          <w:lang w:eastAsia="en-GB"/>
+        </w:rPr>
+        <w:t>Looked up open source CSS templates since neither of us has any what so ever creativity when it comes to artistic stuff.</w:t>
+      </w:r>
+    </w:p>
+    <w:p>
+      <w:pPr>
+        <w:pStyle w:val="ListParagraph"/>
+        <w:numPr>
+          <w:ilvl w:val="0"/>
+          <w:numId w:val="2"/>
+        </w:numPr>
+        <w:rPr>
+          <w:lang w:eastAsia="en-GB"/>
+        </w:rPr>
+      </w:pPr>
+      <w:r>
+        <w:rPr>
+          <w:lang w:eastAsia="en-GB"/>
+        </w:rPr>
+        <w:t xml:space="preserve">For the server coding has begun to manage </w:t>
+      </w:r>
+      <w:r>
+        <w:rPr>
+          <w:i/>
+          <w:lang w:eastAsia="en-GB"/>
+        </w:rPr>
+        <w:t>GET</w:t>
+      </w:r>
+      <w:r>
+        <w:rPr>
+          <w:lang w:eastAsia="en-GB"/>
+        </w:rPr>
+        <w:t xml:space="preserve"> requests, </w:t>
+      </w:r>
+      <w:r>
+        <w:rPr>
+          <w:lang w:eastAsia="en-GB"/>
+        </w:rPr>
+        <w:t>for now the response is static and web server is not connected to requests from our webpage.</w:t>
+      </w:r>
+      <w:bookmarkStart w:id="0" w:name="_GoBack"/>
+      <w:bookmarkEnd w:id="0"/>
     </w:p>
     <w:p>
       <w:pPr>
@@ -765,7 +413,14 @@
           <w:lang w:eastAsia="en-GB"/>
         </w:rPr>
       </w:pPr>
-      <w:proofErr w:type="spellStart"/>
+    </w:p>
+    <w:p>
+      <w:pPr>
+        <w:rPr>
+          <w:rFonts w:ascii="Times New Roman" w:hAnsi="Times New Roman" w:cs="Times New Roman"/>
+          <w:lang w:eastAsia="en-GB"/>
+        </w:rPr>
+      </w:pPr>
       <w:r>
         <w:rPr>
           <w:rFonts w:ascii="Arial" w:hAnsi="Arial" w:cs="Arial"/>
@@ -776,9 +431,16 @@
           <w:szCs w:val="36"/>
           <w:lang w:eastAsia="en-GB"/>
         </w:rPr>
-        <w:t>Vecka</w:t>
-      </w:r>
-      <w:proofErr w:type="spellEnd"/>
+        <w:t>Vecka 6:</w:t>
+      </w:r>
+    </w:p>
+    <w:p>
+      <w:pPr>
+        <w:rPr>
+          <w:rFonts w:ascii="Times New Roman" w:hAnsi="Times New Roman" w:cs="Times New Roman"/>
+          <w:lang w:eastAsia="en-GB"/>
+        </w:rPr>
+      </w:pPr>
       <w:r>
         <w:rPr>
           <w:rFonts w:ascii="Arial" w:hAnsi="Arial" w:cs="Arial"/>
@@ -789,7 +451,7 @@
           <w:szCs w:val="36"/>
           <w:lang w:eastAsia="en-GB"/>
         </w:rPr>
-        <w:t xml:space="preserve"> 6:</w:t>
+        <w:t>Vecka 7:</w:t>
       </w:r>
     </w:p>
     <w:p>
@@ -799,7 +461,6 @@
           <w:lang w:eastAsia="en-GB"/>
         </w:rPr>
       </w:pPr>
-      <w:proofErr w:type="spellStart"/>
       <w:r>
         <w:rPr>
           <w:rFonts w:ascii="Arial" w:hAnsi="Arial" w:cs="Arial"/>
@@ -810,9 +471,16 @@
           <w:szCs w:val="36"/>
           <w:lang w:eastAsia="en-GB"/>
         </w:rPr>
-        <w:t>Vecka</w:t>
-      </w:r>
-      <w:proofErr w:type="spellEnd"/>
+        <w:t>Vecka 8:</w:t>
+      </w:r>
+    </w:p>
+    <w:p>
+      <w:pPr>
+        <w:rPr>
+          <w:rFonts w:ascii="Times New Roman" w:hAnsi="Times New Roman" w:cs="Times New Roman"/>
+          <w:lang w:eastAsia="en-GB"/>
+        </w:rPr>
+      </w:pPr>
       <w:r>
         <w:rPr>
           <w:rFonts w:ascii="Arial" w:hAnsi="Arial" w:cs="Arial"/>
@@ -823,7 +491,7 @@
           <w:szCs w:val="36"/>
           <w:lang w:eastAsia="en-GB"/>
         </w:rPr>
-        <w:t xml:space="preserve"> 7:</w:t>
+        <w:t>Vecka 9:</w:t>
       </w:r>
     </w:p>
     <w:p>
@@ -833,7 +501,6 @@
           <w:lang w:eastAsia="en-GB"/>
         </w:rPr>
       </w:pPr>
-      <w:proofErr w:type="spellStart"/>
       <w:r>
         <w:rPr>
           <w:rFonts w:ascii="Arial" w:hAnsi="Arial" w:cs="Arial"/>
@@ -844,88 +511,7 @@
           <w:szCs w:val="36"/>
           <w:lang w:eastAsia="en-GB"/>
         </w:rPr>
-        <w:t>Vecka</w:t>
-      </w:r>
-      <w:proofErr w:type="spellEnd"/>
-      <w:r>
-        <w:rPr>
-          <w:rFonts w:ascii="Arial" w:hAnsi="Arial" w:cs="Arial"/>
-          <w:b/>
-          <w:bCs/>
-          <w:color w:val="000000"/>
-          <w:sz w:val="36"/>
-          <w:szCs w:val="36"/>
-          <w:lang w:eastAsia="en-GB"/>
-        </w:rPr>
-        <w:t xml:space="preserve"> 8:</w:t>
-      </w:r>
-    </w:p>
-    <w:p>
-      <w:pPr>
-        <w:rPr>
-          <w:rFonts w:ascii="Times New Roman" w:hAnsi="Times New Roman" w:cs="Times New Roman"/>
-          <w:lang w:eastAsia="en-GB"/>
-        </w:rPr>
-      </w:pPr>
-      <w:proofErr w:type="spellStart"/>
-      <w:r>
-        <w:rPr>
-          <w:rFonts w:ascii="Arial" w:hAnsi="Arial" w:cs="Arial"/>
-          <w:b/>
-          <w:bCs/>
-          <w:color w:val="000000"/>
-          <w:sz w:val="36"/>
-          <w:szCs w:val="36"/>
-          <w:lang w:eastAsia="en-GB"/>
-        </w:rPr>
-        <w:t>Vecka</w:t>
-      </w:r>
-      <w:proofErr w:type="spellEnd"/>
-      <w:r>
-        <w:rPr>
-          <w:rFonts w:ascii="Arial" w:hAnsi="Arial" w:cs="Arial"/>
-          <w:b/>
-          <w:bCs/>
-          <w:color w:val="000000"/>
-          <w:sz w:val="36"/>
-          <w:szCs w:val="36"/>
-          <w:lang w:eastAsia="en-GB"/>
-        </w:rPr>
-        <w:t xml:space="preserve"> 9:</w:t>
-      </w:r>
-    </w:p>
-    <w:p>
-      <w:pPr>
-        <w:rPr>
-          <w:rFonts w:ascii="Times New Roman" w:hAnsi="Times New Roman" w:cs="Times New Roman"/>
-          <w:lang w:eastAsia="en-GB"/>
-        </w:rPr>
-      </w:pPr>
-      <w:proofErr w:type="spellStart"/>
-      <w:r>
-        <w:rPr>
-          <w:rFonts w:ascii="Arial" w:hAnsi="Arial" w:cs="Arial"/>
-          <w:b/>
-          <w:bCs/>
-          <w:color w:val="000000"/>
-          <w:sz w:val="36"/>
-          <w:szCs w:val="36"/>
-          <w:lang w:eastAsia="en-GB"/>
-        </w:rPr>
-        <w:t>Vecka</w:t>
-      </w:r>
-      <w:proofErr w:type="spellEnd"/>
-      <w:r>
-        <w:rPr>
-          <w:rFonts w:ascii="Arial" w:hAnsi="Arial" w:cs="Arial"/>
-          <w:b/>
-          <w:bCs/>
-          <w:color w:val="000000"/>
-          <w:sz w:val="36"/>
-          <w:szCs w:val="36"/>
-          <w:lang w:eastAsia="en-GB"/>
-        </w:rPr>
-        <w:t xml:space="preserve"> 10:</w:t>
+        <w:t>Vecka 10:</w:t>
       </w:r>
     </w:p>
     <w:p>
@@ -935,7 +521,6 @@
           <w:lang w:eastAsia="en-GB"/>
         </w:rPr>
       </w:pPr>
-      <w:proofErr w:type="spellStart"/>
       <w:r>
         <w:rPr>
           <w:rFonts w:ascii="Arial" w:eastAsia="Times New Roman" w:hAnsi="Arial" w:cs="Arial"/>
@@ -946,25 +531,46 @@
           <w:szCs w:val="36"/>
           <w:lang w:eastAsia="en-GB"/>
         </w:rPr>
-        <w:t>Vecka</w:t>
-      </w:r>
-      <w:proofErr w:type="spellEnd"/>
-      <w:r>
-        <w:rPr>
-          <w:rFonts w:ascii="Arial" w:eastAsia="Times New Roman" w:hAnsi="Arial" w:cs="Arial"/>
-          <w:b/>
-          <w:bCs/>
-          <w:color w:val="000000"/>
-          <w:sz w:val="36"/>
-          <w:szCs w:val="36"/>
-          <w:lang w:eastAsia="en-GB"/>
-        </w:rPr>
-        <w:t xml:space="preserve"> 11:</w:t>
-      </w:r>
-    </w:p>
-    <w:p>
-      <w:bookmarkStart w:id="0" w:name="_GoBack"/>
-      <w:bookmarkEnd w:id="0"/>
+        <w:t>Vecka 11:</w:t>
+      </w:r>
+    </w:p>
+    <w:p/>
+    <w:p/>
+    <w:p/>
+    <w:p>
+      <w:pPr>
+        <w:pStyle w:val="Heading1"/>
+      </w:pPr>
+      <w:r>
+        <w:t>Notes</w:t>
+      </w:r>
+    </w:p>
+    <w:p/>
+    <w:p>
+      <w:r>
+        <w:t>Username pi: Gooseberrian, pw: 1337.</w:t>
+      </w:r>
+    </w:p>
+    <w:p/>
+    <w:p/>
+    <w:p/>
+    <w:p>
+      <w:r>
+        <w:rPr>
+          <w:rStyle w:val="Heading1Char"/>
+        </w:rPr>
+        <w:t>TODO</w:t>
+      </w:r>
+    </w:p>
+    <w:p>
+      <w:pPr>
+        <w:rPr>
+          <w:lang w:val="sv-SE"/>
+        </w:rPr>
+      </w:pPr>
+      <w:r>
+        <w:t>Set static IP address.</w:t>
+      </w:r>
     </w:p>
     <w:sectPr>
       <w:pgSz w:w="11900" w:h="16840"/>
@@ -1127,8 +733,124 @@
       </w:rPr>
     </w:lvl>
   </w:abstractNum>
+  <w:abstractNum w:abstractNumId="1">
+    <w:nsid w:val="22A55A68"/>
+    <w:multiLevelType w:val="hybridMultilevel"/>
+    <w:tmpl w:val="2C180914"/>
+    <w:lvl w:ilvl="0" w:tplc="08090001">
+      <w:start w:val="1"/>
+      <w:numFmt w:val="bullet"/>
+      <w:lvlText w:val=""/>
+      <w:lvlJc w:val="left"/>
+      <w:pPr>
+        <w:ind w:left="720" w:hanging="360"/>
+      </w:pPr>
+      <w:rPr>
+        <w:rFonts w:ascii="Symbol" w:hAnsi="Symbol" w:hint="default"/>
+      </w:rPr>
+    </w:lvl>
+    <w:lvl w:ilvl="1" w:tplc="08090003" w:tentative="1">
+      <w:start w:val="1"/>
+      <w:numFmt w:val="bullet"/>
+      <w:lvlText w:val="o"/>
+      <w:lvlJc w:val="left"/>
+      <w:pPr>
+        <w:ind w:left="1440" w:hanging="360"/>
+      </w:pPr>
+      <w:rPr>
+        <w:rFonts w:ascii="Courier New" w:hAnsi="Courier New" w:cs="Courier New" w:hint="default"/>
+      </w:rPr>
+    </w:lvl>
+    <w:lvl w:ilvl="2" w:tplc="08090005" w:tentative="1">
+      <w:start w:val="1"/>
+      <w:numFmt w:val="bullet"/>
+      <w:lvlText w:val=""/>
+      <w:lvlJc w:val="left"/>
+      <w:pPr>
+        <w:ind w:left="2160" w:hanging="360"/>
+      </w:pPr>
+      <w:rPr>
+        <w:rFonts w:ascii="Wingdings" w:hAnsi="Wingdings" w:hint="default"/>
+      </w:rPr>
+    </w:lvl>
+    <w:lvl w:ilvl="3" w:tplc="08090001" w:tentative="1">
+      <w:start w:val="1"/>
+      <w:numFmt w:val="bullet"/>
+      <w:lvlText w:val=""/>
+      <w:lvlJc w:val="left"/>
+      <w:pPr>
+        <w:ind w:left="2880" w:hanging="360"/>
+      </w:pPr>
+      <w:rPr>
+        <w:rFonts w:ascii="Symbol" w:hAnsi="Symbol" w:hint="default"/>
+      </w:rPr>
+    </w:lvl>
+    <w:lvl w:ilvl="4" w:tplc="08090003" w:tentative="1">
+      <w:start w:val="1"/>
+      <w:numFmt w:val="bullet"/>
+      <w:lvlText w:val="o"/>
+      <w:lvlJc w:val="left"/>
+      <w:pPr>
+        <w:ind w:left="3600" w:hanging="360"/>
+      </w:pPr>
+      <w:rPr>
+        <w:rFonts w:ascii="Courier New" w:hAnsi="Courier New" w:cs="Courier New" w:hint="default"/>
+      </w:rPr>
+    </w:lvl>
+    <w:lvl w:ilvl="5" w:tplc="08090005" w:tentative="1">
+      <w:start w:val="1"/>
+      <w:numFmt w:val="bullet"/>
+      <w:lvlText w:val=""/>
+      <w:lvlJc w:val="left"/>
+      <w:pPr>
+        <w:ind w:left="4320" w:hanging="360"/>
+      </w:pPr>
+      <w:rPr>
+        <w:rFonts w:ascii="Wingdings" w:hAnsi="Wingdings" w:hint="default"/>
+      </w:rPr>
+    </w:lvl>
+    <w:lvl w:ilvl="6" w:tplc="08090001" w:tentative="1">
+      <w:start w:val="1"/>
+      <w:numFmt w:val="bullet"/>
+      <w:lvlText w:val=""/>
+      <w:lvlJc w:val="left"/>
+      <w:pPr>
+        <w:ind w:left="5040" w:hanging="360"/>
+      </w:pPr>
+      <w:rPr>
+        <w:rFonts w:ascii="Symbol" w:hAnsi="Symbol" w:hint="default"/>
+      </w:rPr>
+    </w:lvl>
+    <w:lvl w:ilvl="7" w:tplc="08090003" w:tentative="1">
+      <w:start w:val="1"/>
+      <w:numFmt w:val="bullet"/>
+      <w:lvlText w:val="o"/>
+      <w:lvlJc w:val="left"/>
+      <w:pPr>
+        <w:ind w:left="5760" w:hanging="360"/>
+      </w:pPr>
+      <w:rPr>
+        <w:rFonts w:ascii="Courier New" w:hAnsi="Courier New" w:cs="Courier New" w:hint="default"/>
+      </w:rPr>
+    </w:lvl>
+    <w:lvl w:ilvl="8" w:tplc="08090005" w:tentative="1">
+      <w:start w:val="1"/>
+      <w:numFmt w:val="bullet"/>
+      <w:lvlText w:val=""/>
+      <w:lvlJc w:val="left"/>
+      <w:pPr>
+        <w:ind w:left="6480" w:hanging="360"/>
+      </w:pPr>
+      <w:rPr>
+        <w:rFonts w:ascii="Wingdings" w:hAnsi="Wingdings" w:hint="default"/>
+      </w:rPr>
+    </w:lvl>
+  </w:abstractNum>
   <w:num w:numId="1">
     <w:abstractNumId w:val="0"/>
+  </w:num>
+  <w:num w:numId="2">
+    <w:abstractNumId w:val="1"/>
   </w:num>
 </w:numbering>
 </file>
@@ -1534,6 +1256,27 @@
     <w:name w:val="Normal"/>
     <w:qFormat/>
   </w:style>
+  <w:style w:type="paragraph" w:styleId="Heading1">
+    <w:name w:val="heading 1"/>
+    <w:basedOn w:val="Normal"/>
+    <w:next w:val="Normal"/>
+    <w:link w:val="Heading1Char"/>
+    <w:uiPriority w:val="9"/>
+    <w:qFormat/>
+    <w:rsid w:val="000164D5"/>
+    <w:pPr>
+      <w:keepNext/>
+      <w:keepLines/>
+      <w:spacing w:before="240"/>
+      <w:outlineLvl w:val="0"/>
+    </w:pPr>
+    <w:rPr>
+      <w:rFonts w:asciiTheme="majorHAnsi" w:eastAsiaTheme="majorEastAsia" w:hAnsiTheme="majorHAnsi" w:cstheme="majorBidi"/>
+      <w:color w:val="2E74B5" w:themeColor="accent1" w:themeShade="BF"/>
+      <w:sz w:val="32"/>
+      <w:szCs w:val="32"/>
+    </w:rPr>
+  </w:style>
   <w:style w:type="character" w:default="1" w:styleId="DefaultParagraphFont">
     <w:name w:val="Default Paragraph Font"/>
     <w:uiPriority w:val="1"/>
@@ -1586,6 +1329,30 @@
     <w:rPr>
       <w:color w:val="0000FF"/>
       <w:u w:val="single"/>
+    </w:rPr>
+  </w:style>
+  <w:style w:type="paragraph" w:styleId="ListParagraph">
+    <w:name w:val="List Paragraph"/>
+    <w:basedOn w:val="Normal"/>
+    <w:uiPriority w:val="34"/>
+    <w:qFormat/>
+    <w:rsid w:val="00C471B6"/>
+    <w:pPr>
+      <w:ind w:left="720"/>
+      <w:contextualSpacing/>
+    </w:pPr>
+  </w:style>
+  <w:style w:type="character" w:customStyle="1" w:styleId="Heading1Char">
+    <w:name w:val="Heading 1 Char"/>
+    <w:basedOn w:val="DefaultParagraphFont"/>
+    <w:link w:val="Heading1"/>
+    <w:uiPriority w:val="9"/>
+    <w:rsid w:val="000164D5"/>
+    <w:rPr>
+      <w:rFonts w:asciiTheme="majorHAnsi" w:eastAsiaTheme="majorEastAsia" w:hAnsiTheme="majorHAnsi" w:cstheme="majorBidi"/>
+      <w:color w:val="2E74B5" w:themeColor="accent1" w:themeShade="BF"/>
+      <w:sz w:val="32"/>
+      <w:szCs w:val="32"/>
     </w:rPr>
   </w:style>
 </w:styles>

</xml_diff>

<commit_message>
Week 6, Thursday commit 1
</commit_message>
<xml_diff>
--- a/Log/Log.docx
+++ b/Log/Log.docx
@@ -1,6 +1,6 @@
 
 <file path=word/document.xml><?xml version="1.0" encoding="utf-8"?>
-<w:document xmlns:wpc="http://schemas.microsoft.com/office/word/2010/wordprocessingCanvas" xmlns:mo="http://schemas.microsoft.com/office/mac/office/2008/main" xmlns:mc="http://schemas.openxmlformats.org/markup-compatibility/2006" xmlns:mv="urn:schemas-microsoft-com:mac:vml" xmlns:o="urn:schemas-microsoft-com:office:office" xmlns:r="http://schemas.openxmlformats.org/officeDocument/2006/relationships" xmlns:m="http://schemas.openxmlformats.org/officeDocument/2006/math" xmlns:v="urn:schemas-microsoft-com:vml" xmlns:wp14="http://schemas.microsoft.com/office/word/2010/wordprocessingDrawing" xmlns:wp="http://schemas.openxmlformats.org/drawingml/2006/wordprocessingDrawing" xmlns:w10="urn:schemas-microsoft-com:office:word" xmlns:w="http://schemas.openxmlformats.org/wordprocessingml/2006/main" xmlns:w14="http://schemas.microsoft.com/office/word/2010/wordml" xmlns:w15="http://schemas.microsoft.com/office/word/2012/wordml" xmlns:wpg="http://schemas.microsoft.com/office/word/2010/wordprocessingGroup" xmlns:wpi="http://schemas.microsoft.com/office/word/2010/wordprocessingInk" xmlns:wne="http://schemas.microsoft.com/office/word/2006/wordml" xmlns:wps="http://schemas.microsoft.com/office/word/2010/wordprocessingShape" mc:Ignorable="w14 w15 wp14">
+<w:document xmlns:wpc="http://schemas.microsoft.com/office/word/2010/wordprocessingCanvas" xmlns:cx="http://schemas.microsoft.com/office/drawing/2014/chartex" xmlns:cx1="http://schemas.microsoft.com/office/drawing/2015/9/8/chartex" xmlns:cx2="http://schemas.microsoft.com/office/drawing/2015/10/21/chartex" xmlns:cx3="http://schemas.microsoft.com/office/drawing/2016/5/9/chartex" xmlns:cx4="http://schemas.microsoft.com/office/drawing/2016/5/10/chartex" xmlns:cx5="http://schemas.microsoft.com/office/drawing/2016/5/11/chartex" xmlns:mc="http://schemas.openxmlformats.org/markup-compatibility/2006" xmlns:o="urn:schemas-microsoft-com:office:office" xmlns:r="http://schemas.openxmlformats.org/officeDocument/2006/relationships" xmlns:m="http://schemas.openxmlformats.org/officeDocument/2006/math" xmlns:v="urn:schemas-microsoft-com:vml" xmlns:wp14="http://schemas.microsoft.com/office/word/2010/wordprocessingDrawing" xmlns:wp="http://schemas.openxmlformats.org/drawingml/2006/wordprocessingDrawing" xmlns:w10="urn:schemas-microsoft-com:office:word" xmlns:w="http://schemas.openxmlformats.org/wordprocessingml/2006/main" xmlns:w14="http://schemas.microsoft.com/office/word/2010/wordml" xmlns:w15="http://schemas.microsoft.com/office/word/2012/wordml" xmlns:w16se="http://schemas.microsoft.com/office/word/2015/wordml/symex" xmlns:wpg="http://schemas.microsoft.com/office/word/2010/wordprocessingGroup" xmlns:wpi="http://schemas.microsoft.com/office/word/2010/wordprocessingInk" xmlns:wne="http://schemas.microsoft.com/office/word/2006/wordml" xmlns:wps="http://schemas.microsoft.com/office/word/2010/wordprocessingShape" mc:Ignorable="w14 w15 w16se wp14">
   <w:body>
     <w:p>
       <w:pPr>
@@ -61,7 +61,7 @@
           <w:color w:val="000000"/>
           <w:sz w:val="22"/>
           <w:szCs w:val="22"/>
-          <w:lang w:eastAsia="en-GB"/>
+          <w:lang w:val="sv-SE" w:eastAsia="en-GB"/>
         </w:rPr>
       </w:pPr>
       <w:r>
@@ -70,7 +70,7 @@
           <w:color w:val="000000"/>
           <w:sz w:val="22"/>
           <w:szCs w:val="22"/>
-          <w:lang w:eastAsia="en-GB"/>
+          <w:lang w:val="sv-SE" w:eastAsia="en-GB"/>
         </w:rPr>
         <w:t>Authentication hanteras med bibliotek i java på serversidan med samma bibliotek som ovanstående.</w:t>
       </w:r>
@@ -87,7 +87,7 @@
           <w:color w:val="000000"/>
           <w:sz w:val="22"/>
           <w:szCs w:val="22"/>
-          <w:lang w:eastAsia="en-GB"/>
+          <w:lang w:val="sv-SE" w:eastAsia="en-GB"/>
         </w:rPr>
       </w:pPr>
       <w:r>
@@ -96,7 +96,7 @@
           <w:color w:val="000000"/>
           <w:sz w:val="22"/>
           <w:szCs w:val="22"/>
-          <w:lang w:eastAsia="en-GB"/>
+          <w:lang w:val="sv-SE" w:eastAsia="en-GB"/>
         </w:rPr>
         <w:t>Har kollat upp olika http requests samt felmeddelanden som är relevanta.</w:t>
       </w:r>
@@ -158,14 +158,14 @@
         <w:rPr>
           <w:rFonts w:ascii="Arial" w:hAnsi="Arial" w:cs="Arial"/>
           <w:color w:val="000000"/>
-          <w:lang w:eastAsia="en-GB"/>
-        </w:rPr>
-      </w:pPr>
-      <w:r>
-        <w:rPr>
-          <w:rFonts w:ascii="Arial" w:hAnsi="Arial" w:cs="Arial"/>
-          <w:color w:val="000000"/>
-          <w:lang w:eastAsia="en-GB"/>
+          <w:lang w:val="sv-SE" w:eastAsia="en-GB"/>
+        </w:rPr>
+      </w:pPr>
+      <w:r>
+        <w:rPr>
+          <w:rFonts w:ascii="Arial" w:hAnsi="Arial" w:cs="Arial"/>
+          <w:color w:val="000000"/>
+          <w:lang w:val="sv-SE" w:eastAsia="en-GB"/>
         </w:rPr>
         <w:t>Färdigt framework för css ex Bootstrap.</w:t>
       </w:r>
@@ -403,14 +403,149 @@
         </w:rPr>
         <w:t>for now the response is static and web server is not connected to requests from our webpage.</w:t>
       </w:r>
+    </w:p>
+    <w:p>
+      <w:pPr>
+        <w:rPr>
+          <w:rFonts w:ascii="Times New Roman" w:hAnsi="Times New Roman" w:cs="Times New Roman"/>
+          <w:lang w:eastAsia="en-GB"/>
+        </w:rPr>
+      </w:pPr>
+    </w:p>
+    <w:p>
+      <w:pPr>
+        <w:rPr>
+          <w:rFonts w:ascii="Arial" w:hAnsi="Arial" w:cs="Arial"/>
+          <w:b/>
+          <w:bCs/>
+          <w:color w:val="000000"/>
+          <w:sz w:val="36"/>
+          <w:szCs w:val="36"/>
+          <w:lang w:val="sv-SE" w:eastAsia="en-GB"/>
+        </w:rPr>
+      </w:pPr>
+      <w:r>
+        <w:rPr>
+          <w:rFonts w:ascii="Arial" w:hAnsi="Arial" w:cs="Arial"/>
+          <w:b/>
+          <w:bCs/>
+          <w:color w:val="000000"/>
+          <w:sz w:val="36"/>
+          <w:szCs w:val="36"/>
+          <w:lang w:val="sv-SE" w:eastAsia="en-GB"/>
+        </w:rPr>
+        <w:t>Vecka 6:</w:t>
+      </w:r>
+    </w:p>
+    <w:p>
+      <w:pPr>
+        <w:pStyle w:val="ListParagraph"/>
+        <w:numPr>
+          <w:ilvl w:val="0"/>
+          <w:numId w:val="4"/>
+        </w:numPr>
+        <w:rPr>
+          <w:rFonts w:ascii="Times New Roman" w:hAnsi="Times New Roman" w:cs="Times New Roman"/>
+          <w:lang w:val="en-US" w:eastAsia="en-GB"/>
+        </w:rPr>
+      </w:pPr>
+      <w:r>
+        <w:rPr>
+          <w:lang w:val="en-US" w:eastAsia="en-GB"/>
+        </w:rPr>
+        <w:t xml:space="preserve">Begun </w:t>
+      </w:r>
+      <w:r>
+        <w:rPr>
+          <w:lang w:val="en-US" w:eastAsia="en-GB"/>
+        </w:rPr>
+        <w:t xml:space="preserve">work </w:t>
+      </w:r>
+      <w:r>
+        <w:rPr>
+          <w:lang w:val="en-US" w:eastAsia="en-GB"/>
+        </w:rPr>
+        <w:t>with GET requests</w:t>
+      </w:r>
+      <w:r>
+        <w:rPr>
+          <w:lang w:val="en-US" w:eastAsia="en-GB"/>
+        </w:rPr>
+        <w:t xml:space="preserve"> to the server.</w:t>
+      </w:r>
+    </w:p>
+    <w:p>
+      <w:pPr>
+        <w:pStyle w:val="ListParagraph"/>
+        <w:numPr>
+          <w:ilvl w:val="0"/>
+          <w:numId w:val="4"/>
+        </w:numPr>
+        <w:rPr>
+          <w:rFonts w:ascii="Times New Roman" w:hAnsi="Times New Roman" w:cs="Times New Roman"/>
+          <w:lang w:val="en-US" w:eastAsia="en-GB"/>
+        </w:rPr>
+      </w:pPr>
+      <w:r>
+        <w:rPr>
+          <w:lang w:val="en-US" w:eastAsia="en-GB"/>
+        </w:rPr>
+        <w:t>Can iterate and return list of files in root directory</w:t>
+      </w:r>
+      <w:r>
+        <w:rPr>
+          <w:lang w:val="en-US" w:eastAsia="en-GB"/>
+        </w:rPr>
+        <w:t>.</w:t>
+      </w:r>
+    </w:p>
+    <w:p>
+      <w:pPr>
+        <w:pStyle w:val="ListParagraph"/>
+        <w:numPr>
+          <w:ilvl w:val="0"/>
+          <w:numId w:val="4"/>
+        </w:numPr>
+        <w:rPr>
+          <w:rFonts w:ascii="Times New Roman" w:hAnsi="Times New Roman" w:cs="Times New Roman"/>
+          <w:lang w:val="en-US" w:eastAsia="en-GB"/>
+        </w:rPr>
+      </w:pPr>
+      <w:r>
+        <w:rPr>
+          <w:lang w:val="en-US" w:eastAsia="en-GB"/>
+        </w:rPr>
+        <w:t>Begun work with CSS</w:t>
+      </w:r>
       <w:bookmarkStart w:id="0" w:name="_GoBack"/>
       <w:bookmarkEnd w:id="0"/>
     </w:p>
     <w:p>
       <w:pPr>
+        <w:pStyle w:val="ListParagraph"/>
+        <w:rPr>
+          <w:lang w:val="en-US" w:eastAsia="en-GB"/>
+        </w:rPr>
+      </w:pPr>
+    </w:p>
+    <w:p>
+      <w:pPr>
+        <w:rPr>
+          <w:lang w:val="en-US" w:eastAsia="en-GB"/>
+        </w:rPr>
+      </w:pPr>
+      <w:r>
+        <w:rPr>
+          <w:lang w:val="en-US" w:eastAsia="en-GB"/>
+        </w:rPr>
+        <w:t>Problems: Loading static files from directories, such as CSS files and JS files</w:t>
+      </w:r>
+    </w:p>
+    <w:p>
+      <w:pPr>
         <w:rPr>
           <w:rFonts w:ascii="Times New Roman" w:hAnsi="Times New Roman" w:cs="Times New Roman"/>
-          <w:lang w:eastAsia="en-GB"/>
+          <w:lang w:val="en-US" w:eastAsia="en-GB"/>
         </w:rPr>
       </w:pPr>
     </w:p>
@@ -418,7 +553,7 @@
       <w:pPr>
         <w:rPr>
           <w:rFonts w:ascii="Times New Roman" w:hAnsi="Times New Roman" w:cs="Times New Roman"/>
-          <w:lang w:eastAsia="en-GB"/>
+          <w:lang w:val="sv-SE" w:eastAsia="en-GB"/>
         </w:rPr>
       </w:pPr>
       <w:r>
@@ -429,16 +564,16 @@
           <w:color w:val="000000"/>
           <w:sz w:val="36"/>
           <w:szCs w:val="36"/>
-          <w:lang w:eastAsia="en-GB"/>
-        </w:rPr>
-        <w:t>Vecka 6:</w:t>
+          <w:lang w:val="sv-SE" w:eastAsia="en-GB"/>
+        </w:rPr>
+        <w:t>Vecka 7:</w:t>
       </w:r>
     </w:p>
     <w:p>
       <w:pPr>
         <w:rPr>
           <w:rFonts w:ascii="Times New Roman" w:hAnsi="Times New Roman" w:cs="Times New Roman"/>
-          <w:lang w:eastAsia="en-GB"/>
+          <w:lang w:val="sv-SE" w:eastAsia="en-GB"/>
         </w:rPr>
       </w:pPr>
       <w:r>
@@ -449,16 +584,16 @@
           <w:color w:val="000000"/>
           <w:sz w:val="36"/>
           <w:szCs w:val="36"/>
-          <w:lang w:eastAsia="en-GB"/>
-        </w:rPr>
-        <w:t>Vecka 7:</w:t>
+          <w:lang w:val="sv-SE" w:eastAsia="en-GB"/>
+        </w:rPr>
+        <w:t>Vecka 8:</w:t>
       </w:r>
     </w:p>
     <w:p>
       <w:pPr>
         <w:rPr>
           <w:rFonts w:ascii="Times New Roman" w:hAnsi="Times New Roman" w:cs="Times New Roman"/>
-          <w:lang w:eastAsia="en-GB"/>
+          <w:lang w:val="sv-SE" w:eastAsia="en-GB"/>
         </w:rPr>
       </w:pPr>
       <w:r>
@@ -469,16 +604,16 @@
           <w:color w:val="000000"/>
           <w:sz w:val="36"/>
           <w:szCs w:val="36"/>
-          <w:lang w:eastAsia="en-GB"/>
-        </w:rPr>
-        <w:t>Vecka 8:</w:t>
+          <w:lang w:val="sv-SE" w:eastAsia="en-GB"/>
+        </w:rPr>
+        <w:t>Vecka 9:</w:t>
       </w:r>
     </w:p>
     <w:p>
       <w:pPr>
         <w:rPr>
           <w:rFonts w:ascii="Times New Roman" w:hAnsi="Times New Roman" w:cs="Times New Roman"/>
-          <w:lang w:eastAsia="en-GB"/>
+          <w:lang w:val="sv-SE" w:eastAsia="en-GB"/>
         </w:rPr>
       </w:pPr>
       <w:r>
@@ -489,27 +624,7 @@
           <w:color w:val="000000"/>
           <w:sz w:val="36"/>
           <w:szCs w:val="36"/>
-          <w:lang w:eastAsia="en-GB"/>
-        </w:rPr>
-        <w:t>Vecka 9:</w:t>
-      </w:r>
-    </w:p>
-    <w:p>
-      <w:pPr>
-        <w:rPr>
-          <w:rFonts w:ascii="Times New Roman" w:hAnsi="Times New Roman" w:cs="Times New Roman"/>
-          <w:lang w:eastAsia="en-GB"/>
-        </w:rPr>
-      </w:pPr>
-      <w:r>
-        <w:rPr>
-          <w:rFonts w:ascii="Arial" w:hAnsi="Arial" w:cs="Arial"/>
-          <w:b/>
-          <w:bCs/>
-          <w:color w:val="000000"/>
-          <w:sz w:val="36"/>
-          <w:szCs w:val="36"/>
-          <w:lang w:eastAsia="en-GB"/>
+          <w:lang w:val="sv-SE" w:eastAsia="en-GB"/>
         </w:rPr>
         <w:t>Vecka 10:</w:t>
       </w:r>
@@ -559,6 +674,7 @@
         <w:rPr>
           <w:rStyle w:val="Heading1Char"/>
         </w:rPr>
+        <w:lastRenderedPageBreak/>
         <w:t>TODO</w:t>
       </w:r>
     </w:p>
@@ -583,8 +699,121 @@
 </file>
 
 <file path=word/numbering.xml><?xml version="1.0" encoding="utf-8"?>
-<w:numbering xmlns:wpc="http://schemas.microsoft.com/office/word/2010/wordprocessingCanvas" xmlns:mo="http://schemas.microsoft.com/office/mac/office/2008/main" xmlns:mc="http://schemas.openxmlformats.org/markup-compatibility/2006" xmlns:mv="urn:schemas-microsoft-com:mac:vml" xmlns:o="urn:schemas-microsoft-com:office:office" xmlns:r="http://schemas.openxmlformats.org/officeDocument/2006/relationships" xmlns:m="http://schemas.openxmlformats.org/officeDocument/2006/math" xmlns:v="urn:schemas-microsoft-com:vml" xmlns:wp14="http://schemas.microsoft.com/office/word/2010/wordprocessingDrawing" xmlns:wp="http://schemas.openxmlformats.org/drawingml/2006/wordprocessingDrawing" xmlns:w10="urn:schemas-microsoft-com:office:word" xmlns:w="http://schemas.openxmlformats.org/wordprocessingml/2006/main" xmlns:w14="http://schemas.microsoft.com/office/word/2010/wordml" xmlns:w15="http://schemas.microsoft.com/office/word/2012/wordml" xmlns:wpg="http://schemas.microsoft.com/office/word/2010/wordprocessingGroup" xmlns:wpi="http://schemas.microsoft.com/office/word/2010/wordprocessingInk" xmlns:wne="http://schemas.microsoft.com/office/word/2006/wordml" xmlns:wps="http://schemas.microsoft.com/office/word/2010/wordprocessingShape" mc:Ignorable="w14 w15 wp14">
-  <w:abstractNum w:abstractNumId="0">
+<w:numbering xmlns:wpc="http://schemas.microsoft.com/office/word/2010/wordprocessingCanvas" xmlns:cx="http://schemas.microsoft.com/office/drawing/2014/chartex" xmlns:cx1="http://schemas.microsoft.com/office/drawing/2015/9/8/chartex" xmlns:cx2="http://schemas.microsoft.com/office/drawing/2015/10/21/chartex" xmlns:cx3="http://schemas.microsoft.com/office/drawing/2016/5/9/chartex" xmlns:cx4="http://schemas.microsoft.com/office/drawing/2016/5/10/chartex" xmlns:cx5="http://schemas.microsoft.com/office/drawing/2016/5/11/chartex" xmlns:mc="http://schemas.openxmlformats.org/markup-compatibility/2006" xmlns:o="urn:schemas-microsoft-com:office:office" xmlns:r="http://schemas.openxmlformats.org/officeDocument/2006/relationships" xmlns:m="http://schemas.openxmlformats.org/officeDocument/2006/math" xmlns:v="urn:schemas-microsoft-com:vml" xmlns:wp14="http://schemas.microsoft.com/office/word/2010/wordprocessingDrawing" xmlns:wp="http://schemas.openxmlformats.org/drawingml/2006/wordprocessingDrawing" xmlns:w10="urn:schemas-microsoft-com:office:word" xmlns:w="http://schemas.openxmlformats.org/wordprocessingml/2006/main" xmlns:w14="http://schemas.microsoft.com/office/word/2010/wordml" xmlns:w15="http://schemas.microsoft.com/office/word/2012/wordml" xmlns:w16se="http://schemas.microsoft.com/office/word/2015/wordml/symex" xmlns:wpg="http://schemas.microsoft.com/office/word/2010/wordprocessingGroup" xmlns:wpi="http://schemas.microsoft.com/office/word/2010/wordprocessingInk" xmlns:wne="http://schemas.microsoft.com/office/word/2006/wordml" xmlns:wps="http://schemas.microsoft.com/office/word/2010/wordprocessingShape" mc:Ignorable="w14 w15 w16se wp14">
+  <w:abstractNum w:abstractNumId="0" w15:restartNumberingAfterBreak="0">
+    <w:nsid w:val="129A4C16"/>
+    <w:multiLevelType w:val="hybridMultilevel"/>
+    <w:tmpl w:val="43E06430"/>
+    <w:lvl w:ilvl="0" w:tplc="041D0001">
+      <w:start w:val="1"/>
+      <w:numFmt w:val="bullet"/>
+      <w:lvlText w:val=""/>
+      <w:lvlJc w:val="left"/>
+      <w:pPr>
+        <w:ind w:left="720" w:hanging="360"/>
+      </w:pPr>
+      <w:rPr>
+        <w:rFonts w:ascii="Symbol" w:hAnsi="Symbol" w:hint="default"/>
+      </w:rPr>
+    </w:lvl>
+    <w:lvl w:ilvl="1" w:tplc="041D0003" w:tentative="1">
+      <w:start w:val="1"/>
+      <w:numFmt w:val="bullet"/>
+      <w:lvlText w:val="o"/>
+      <w:lvlJc w:val="left"/>
+      <w:pPr>
+        <w:ind w:left="1440" w:hanging="360"/>
+      </w:pPr>
+      <w:rPr>
+        <w:rFonts w:ascii="Courier New" w:hAnsi="Courier New" w:cs="Courier New" w:hint="default"/>
+      </w:rPr>
+    </w:lvl>
+    <w:lvl w:ilvl="2" w:tplc="041D0005" w:tentative="1">
+      <w:start w:val="1"/>
+      <w:numFmt w:val="bullet"/>
+      <w:lvlText w:val=""/>
+      <w:lvlJc w:val="left"/>
+      <w:pPr>
+        <w:ind w:left="2160" w:hanging="360"/>
+      </w:pPr>
+      <w:rPr>
+        <w:rFonts w:ascii="Wingdings" w:hAnsi="Wingdings" w:hint="default"/>
+      </w:rPr>
+    </w:lvl>
+    <w:lvl w:ilvl="3" w:tplc="041D0001" w:tentative="1">
+      <w:start w:val="1"/>
+      <w:numFmt w:val="bullet"/>
+      <w:lvlText w:val=""/>
+      <w:lvlJc w:val="left"/>
+      <w:pPr>
+        <w:ind w:left="2880" w:hanging="360"/>
+      </w:pPr>
+      <w:rPr>
+        <w:rFonts w:ascii="Symbol" w:hAnsi="Symbol" w:hint="default"/>
+      </w:rPr>
+    </w:lvl>
+    <w:lvl w:ilvl="4" w:tplc="041D0003" w:tentative="1">
+      <w:start w:val="1"/>
+      <w:numFmt w:val="bullet"/>
+      <w:lvlText w:val="o"/>
+      <w:lvlJc w:val="left"/>
+      <w:pPr>
+        <w:ind w:left="3600" w:hanging="360"/>
+      </w:pPr>
+      <w:rPr>
+        <w:rFonts w:ascii="Courier New" w:hAnsi="Courier New" w:cs="Courier New" w:hint="default"/>
+      </w:rPr>
+    </w:lvl>
+    <w:lvl w:ilvl="5" w:tplc="041D0005" w:tentative="1">
+      <w:start w:val="1"/>
+      <w:numFmt w:val="bullet"/>
+      <w:lvlText w:val=""/>
+      <w:lvlJc w:val="left"/>
+      <w:pPr>
+        <w:ind w:left="4320" w:hanging="360"/>
+      </w:pPr>
+      <w:rPr>
+        <w:rFonts w:ascii="Wingdings" w:hAnsi="Wingdings" w:hint="default"/>
+      </w:rPr>
+    </w:lvl>
+    <w:lvl w:ilvl="6" w:tplc="041D0001" w:tentative="1">
+      <w:start w:val="1"/>
+      <w:numFmt w:val="bullet"/>
+      <w:lvlText w:val=""/>
+      <w:lvlJc w:val="left"/>
+      <w:pPr>
+        <w:ind w:left="5040" w:hanging="360"/>
+      </w:pPr>
+      <w:rPr>
+        <w:rFonts w:ascii="Symbol" w:hAnsi="Symbol" w:hint="default"/>
+      </w:rPr>
+    </w:lvl>
+    <w:lvl w:ilvl="7" w:tplc="041D0003" w:tentative="1">
+      <w:start w:val="1"/>
+      <w:numFmt w:val="bullet"/>
+      <w:lvlText w:val="o"/>
+      <w:lvlJc w:val="left"/>
+      <w:pPr>
+        <w:ind w:left="5760" w:hanging="360"/>
+      </w:pPr>
+      <w:rPr>
+        <w:rFonts w:ascii="Courier New" w:hAnsi="Courier New" w:cs="Courier New" w:hint="default"/>
+      </w:rPr>
+    </w:lvl>
+    <w:lvl w:ilvl="8" w:tplc="041D0005" w:tentative="1">
+      <w:start w:val="1"/>
+      <w:numFmt w:val="bullet"/>
+      <w:lvlText w:val=""/>
+      <w:lvlJc w:val="left"/>
+      <w:pPr>
+        <w:ind w:left="6480" w:hanging="360"/>
+      </w:pPr>
+      <w:rPr>
+        <w:rFonts w:ascii="Wingdings" w:hAnsi="Wingdings" w:hint="default"/>
+      </w:rPr>
+    </w:lvl>
+  </w:abstractNum>
+  <w:abstractNum w:abstractNumId="1" w15:restartNumberingAfterBreak="0">
     <w:nsid w:val="184D0180"/>
     <w:multiLevelType w:val="multilevel"/>
     <w:tmpl w:val="79FAEF54"/>
@@ -733,7 +962,7 @@
       </w:rPr>
     </w:lvl>
   </w:abstractNum>
-  <w:abstractNum w:abstractNumId="1">
+  <w:abstractNum w:abstractNumId="2" w15:restartNumberingAfterBreak="0">
     <w:nsid w:val="22A55A68"/>
     <w:multiLevelType w:val="hybridMultilevel"/>
     <w:tmpl w:val="2C180914"/>
@@ -846,17 +1075,136 @@
       </w:rPr>
     </w:lvl>
   </w:abstractNum>
+  <w:abstractNum w:abstractNumId="3" w15:restartNumberingAfterBreak="0">
+    <w:nsid w:val="74412C34"/>
+    <w:multiLevelType w:val="hybridMultilevel"/>
+    <w:tmpl w:val="294812DC"/>
+    <w:lvl w:ilvl="0" w:tplc="041D0001">
+      <w:start w:val="1"/>
+      <w:numFmt w:val="bullet"/>
+      <w:lvlText w:val=""/>
+      <w:lvlJc w:val="left"/>
+      <w:pPr>
+        <w:ind w:left="720" w:hanging="360"/>
+      </w:pPr>
+      <w:rPr>
+        <w:rFonts w:ascii="Symbol" w:hAnsi="Symbol" w:hint="default"/>
+      </w:rPr>
+    </w:lvl>
+    <w:lvl w:ilvl="1" w:tplc="041D0003" w:tentative="1">
+      <w:start w:val="1"/>
+      <w:numFmt w:val="bullet"/>
+      <w:lvlText w:val="o"/>
+      <w:lvlJc w:val="left"/>
+      <w:pPr>
+        <w:ind w:left="1440" w:hanging="360"/>
+      </w:pPr>
+      <w:rPr>
+        <w:rFonts w:ascii="Courier New" w:hAnsi="Courier New" w:cs="Courier New" w:hint="default"/>
+      </w:rPr>
+    </w:lvl>
+    <w:lvl w:ilvl="2" w:tplc="041D0005" w:tentative="1">
+      <w:start w:val="1"/>
+      <w:numFmt w:val="bullet"/>
+      <w:lvlText w:val=""/>
+      <w:lvlJc w:val="left"/>
+      <w:pPr>
+        <w:ind w:left="2160" w:hanging="360"/>
+      </w:pPr>
+      <w:rPr>
+        <w:rFonts w:ascii="Wingdings" w:hAnsi="Wingdings" w:hint="default"/>
+      </w:rPr>
+    </w:lvl>
+    <w:lvl w:ilvl="3" w:tplc="041D0001" w:tentative="1">
+      <w:start w:val="1"/>
+      <w:numFmt w:val="bullet"/>
+      <w:lvlText w:val=""/>
+      <w:lvlJc w:val="left"/>
+      <w:pPr>
+        <w:ind w:left="2880" w:hanging="360"/>
+      </w:pPr>
+      <w:rPr>
+        <w:rFonts w:ascii="Symbol" w:hAnsi="Symbol" w:hint="default"/>
+      </w:rPr>
+    </w:lvl>
+    <w:lvl w:ilvl="4" w:tplc="041D0003" w:tentative="1">
+      <w:start w:val="1"/>
+      <w:numFmt w:val="bullet"/>
+      <w:lvlText w:val="o"/>
+      <w:lvlJc w:val="left"/>
+      <w:pPr>
+        <w:ind w:left="3600" w:hanging="360"/>
+      </w:pPr>
+      <w:rPr>
+        <w:rFonts w:ascii="Courier New" w:hAnsi="Courier New" w:cs="Courier New" w:hint="default"/>
+      </w:rPr>
+    </w:lvl>
+    <w:lvl w:ilvl="5" w:tplc="041D0005" w:tentative="1">
+      <w:start w:val="1"/>
+      <w:numFmt w:val="bullet"/>
+      <w:lvlText w:val=""/>
+      <w:lvlJc w:val="left"/>
+      <w:pPr>
+        <w:ind w:left="4320" w:hanging="360"/>
+      </w:pPr>
+      <w:rPr>
+        <w:rFonts w:ascii="Wingdings" w:hAnsi="Wingdings" w:hint="default"/>
+      </w:rPr>
+    </w:lvl>
+    <w:lvl w:ilvl="6" w:tplc="041D0001" w:tentative="1">
+      <w:start w:val="1"/>
+      <w:numFmt w:val="bullet"/>
+      <w:lvlText w:val=""/>
+      <w:lvlJc w:val="left"/>
+      <w:pPr>
+        <w:ind w:left="5040" w:hanging="360"/>
+      </w:pPr>
+      <w:rPr>
+        <w:rFonts w:ascii="Symbol" w:hAnsi="Symbol" w:hint="default"/>
+      </w:rPr>
+    </w:lvl>
+    <w:lvl w:ilvl="7" w:tplc="041D0003" w:tentative="1">
+      <w:start w:val="1"/>
+      <w:numFmt w:val="bullet"/>
+      <w:lvlText w:val="o"/>
+      <w:lvlJc w:val="left"/>
+      <w:pPr>
+        <w:ind w:left="5760" w:hanging="360"/>
+      </w:pPr>
+      <w:rPr>
+        <w:rFonts w:ascii="Courier New" w:hAnsi="Courier New" w:cs="Courier New" w:hint="default"/>
+      </w:rPr>
+    </w:lvl>
+    <w:lvl w:ilvl="8" w:tplc="041D0005" w:tentative="1">
+      <w:start w:val="1"/>
+      <w:numFmt w:val="bullet"/>
+      <w:lvlText w:val=""/>
+      <w:lvlJc w:val="left"/>
+      <w:pPr>
+        <w:ind w:left="6480" w:hanging="360"/>
+      </w:pPr>
+      <w:rPr>
+        <w:rFonts w:ascii="Wingdings" w:hAnsi="Wingdings" w:hint="default"/>
+      </w:rPr>
+    </w:lvl>
+  </w:abstractNum>
   <w:num w:numId="1">
-    <w:abstractNumId w:val="0"/>
+    <w:abstractNumId w:val="1"/>
   </w:num>
   <w:num w:numId="2">
-    <w:abstractNumId w:val="1"/>
+    <w:abstractNumId w:val="2"/>
+  </w:num>
+  <w:num w:numId="3">
+    <w:abstractNumId w:val="3"/>
+  </w:num>
+  <w:num w:numId="4">
+    <w:abstractNumId w:val="0"/>
   </w:num>
 </w:numbering>
 </file>
 
 <file path=word/styles.xml><?xml version="1.0" encoding="utf-8"?>
-<w:styles xmlns:mc="http://schemas.openxmlformats.org/markup-compatibility/2006" xmlns:r="http://schemas.openxmlformats.org/officeDocument/2006/relationships" xmlns:w="http://schemas.openxmlformats.org/wordprocessingml/2006/main" xmlns:w14="http://schemas.microsoft.com/office/word/2010/wordml" xmlns:w15="http://schemas.microsoft.com/office/word/2012/wordml" mc:Ignorable="w14 w15">
+<w:styles xmlns:mc="http://schemas.openxmlformats.org/markup-compatibility/2006" xmlns:r="http://schemas.openxmlformats.org/officeDocument/2006/relationships" xmlns:w="http://schemas.openxmlformats.org/wordprocessingml/2006/main" xmlns:w14="http://schemas.microsoft.com/office/word/2010/wordml" xmlns:w15="http://schemas.microsoft.com/office/word/2012/wordml" xmlns:w16se="http://schemas.microsoft.com/office/word/2015/wordml/symex" mc:Ignorable="w14 w15 w16se">
   <w:docDefaults>
     <w:rPrDefault>
       <w:rPr>
@@ -868,7 +1216,7 @@
     </w:rPrDefault>
     <w:pPrDefault/>
   </w:docDefaults>
-  <w:latentStyles w:defLockedState="0" w:defUIPriority="99" w:defSemiHidden="0" w:defUnhideWhenUsed="0" w:defQFormat="0" w:count="382">
+  <w:latentStyles w:defLockedState="0" w:defUIPriority="99" w:defSemiHidden="0" w:defUnhideWhenUsed="0" w:defQFormat="0" w:count="374">
     <w:lsdException w:name="Normal" w:uiPriority="0" w:qFormat="1"/>
     <w:lsdException w:name="heading 1" w:uiPriority="9" w:qFormat="1"/>
     <w:lsdException w:name="heading 2" w:semiHidden="1" w:uiPriority="9" w:unhideWhenUsed="1" w:qFormat="1"/>
@@ -1025,15 +1373,6 @@
     <w:lsdException w:name="Balloon Text" w:semiHidden="1" w:unhideWhenUsed="1"/>
     <w:lsdException w:name="Table Grid" w:uiPriority="39"/>
     <w:lsdException w:name="Table Theme" w:semiHidden="1" w:unhideWhenUsed="1"/>
-    <w:lsdException w:name="Note Level 1" w:semiHidden="1" w:unhideWhenUsed="1"/>
-    <w:lsdException w:name="Note Level 2" w:semiHidden="1" w:unhideWhenUsed="1"/>
-    <w:lsdException w:name="Note Level 3" w:semiHidden="1" w:unhideWhenUsed="1"/>
-    <w:lsdException w:name="Note Level 4" w:semiHidden="1" w:unhideWhenUsed="1"/>
-    <w:lsdException w:name="Note Level 5" w:semiHidden="1" w:unhideWhenUsed="1"/>
-    <w:lsdException w:name="Note Level 6" w:semiHidden="1" w:unhideWhenUsed="1"/>
-    <w:lsdException w:name="Note Level 7" w:semiHidden="1" w:unhideWhenUsed="1"/>
-    <w:lsdException w:name="Note Level 8" w:semiHidden="1" w:unhideWhenUsed="1"/>
-    <w:lsdException w:name="Note Level 9" w:semiHidden="1" w:unhideWhenUsed="1"/>
     <w:lsdException w:name="Placeholder Text" w:semiHidden="1"/>
     <w:lsdException w:name="No Spacing" w:uiPriority="1" w:qFormat="1"/>
     <w:lsdException w:name="Light Shading" w:uiPriority="60"/>

</xml_diff>

<commit_message>
Week 6, Thursday commit 5
</commit_message>
<xml_diff>
--- a/Log/Log.docx
+++ b/Log/Log.docx
@@ -9,6 +9,7 @@
           <w:lang w:eastAsia="en-GB"/>
         </w:rPr>
       </w:pPr>
+      <w:proofErr w:type="spellStart"/>
       <w:r>
         <w:rPr>
           <w:rFonts w:ascii="Arial" w:hAnsi="Arial" w:cs="Arial"/>
@@ -19,7 +20,20 @@
           <w:szCs w:val="36"/>
           <w:lang w:eastAsia="en-GB"/>
         </w:rPr>
-        <w:t>Vecka 4:</w:t>
+        <w:t>Vecka</w:t>
+      </w:r>
+      <w:proofErr w:type="spellEnd"/>
+      <w:r>
+        <w:rPr>
+          <w:rFonts w:ascii="Arial" w:hAnsi="Arial" w:cs="Arial"/>
+          <w:b/>
+          <w:bCs/>
+          <w:color w:val="000000"/>
+          <w:sz w:val="36"/>
+          <w:szCs w:val="36"/>
+          <w:lang w:eastAsia="en-GB"/>
+        </w:rPr>
+        <w:t xml:space="preserve"> 4:</w:t>
       </w:r>
     </w:p>
     <w:p>
@@ -38,6 +52,7 @@
           <w:lang w:eastAsia="en-GB"/>
         </w:rPr>
       </w:pPr>
+      <w:proofErr w:type="spellStart"/>
       <w:r>
         <w:rPr>
           <w:rFonts w:ascii="Arial" w:hAnsi="Arial" w:cs="Arial"/>
@@ -48,6 +63,7 @@
         </w:rPr>
         <w:t>com.sun.net.httpserver</w:t>
       </w:r>
+      <w:proofErr w:type="spellEnd"/>
     </w:p>
     <w:p>
       <w:pPr>
@@ -64,6 +80,7 @@
           <w:lang w:val="sv-SE" w:eastAsia="en-GB"/>
         </w:rPr>
       </w:pPr>
+      <w:proofErr w:type="spellStart"/>
       <w:r>
         <w:rPr>
           <w:rFonts w:ascii="Arial" w:hAnsi="Arial" w:cs="Arial"/>
@@ -72,7 +89,18 @@
           <w:szCs w:val="22"/>
           <w:lang w:val="sv-SE" w:eastAsia="en-GB"/>
         </w:rPr>
-        <w:t>Authentication hanteras med bibliotek i java på serversidan med samma bibliotek som ovanstående.</w:t>
+        <w:t>Authentication</w:t>
+      </w:r>
+      <w:proofErr w:type="spellEnd"/>
+      <w:r>
+        <w:rPr>
+          <w:rFonts w:ascii="Arial" w:hAnsi="Arial" w:cs="Arial"/>
+          <w:color w:val="000000"/>
+          <w:sz w:val="22"/>
+          <w:szCs w:val="22"/>
+          <w:lang w:val="sv-SE" w:eastAsia="en-GB"/>
+        </w:rPr>
+        <w:t xml:space="preserve"> hanteras med bibliotek i java på serversidan med samma bibliotek som ovanstående.</w:t>
       </w:r>
     </w:p>
     <w:p>
@@ -98,7 +126,29 @@
           <w:szCs w:val="22"/>
           <w:lang w:val="sv-SE" w:eastAsia="en-GB"/>
         </w:rPr>
-        <w:t>Har kollat upp olika http requests samt felmeddelanden som är relevanta.</w:t>
+        <w:t xml:space="preserve">Har kollat upp olika http </w:t>
+      </w:r>
+      <w:proofErr w:type="spellStart"/>
+      <w:r>
+        <w:rPr>
+          <w:rFonts w:ascii="Arial" w:hAnsi="Arial" w:cs="Arial"/>
+          <w:color w:val="000000"/>
+          <w:sz w:val="22"/>
+          <w:szCs w:val="22"/>
+          <w:lang w:val="sv-SE" w:eastAsia="en-GB"/>
+        </w:rPr>
+        <w:t>requests</w:t>
+      </w:r>
+      <w:proofErr w:type="spellEnd"/>
+      <w:r>
+        <w:rPr>
+          <w:rFonts w:ascii="Arial" w:hAnsi="Arial" w:cs="Arial"/>
+          <w:color w:val="000000"/>
+          <w:sz w:val="22"/>
+          <w:szCs w:val="22"/>
+          <w:lang w:val="sv-SE" w:eastAsia="en-GB"/>
+        </w:rPr>
+        <w:t xml:space="preserve"> samt felmeddelanden som är relevanta.</w:t>
       </w:r>
     </w:p>
     <w:p>
@@ -114,13 +164,41 @@
           <w:lang w:eastAsia="en-GB"/>
         </w:rPr>
       </w:pPr>
-      <w:r>
-        <w:rPr>
-          <w:rFonts w:ascii="Arial" w:hAnsi="Arial" w:cs="Arial"/>
-          <w:color w:val="000000"/>
-          <w:lang w:eastAsia="en-GB"/>
-        </w:rPr>
-        <w:t>hantera forms med javascripts.</w:t>
+      <w:proofErr w:type="spellStart"/>
+      <w:r>
+        <w:rPr>
+          <w:rFonts w:ascii="Arial" w:hAnsi="Arial" w:cs="Arial"/>
+          <w:color w:val="000000"/>
+          <w:lang w:eastAsia="en-GB"/>
+        </w:rPr>
+        <w:t>hantera</w:t>
+      </w:r>
+      <w:proofErr w:type="spellEnd"/>
+      <w:r>
+        <w:rPr>
+          <w:rFonts w:ascii="Arial" w:hAnsi="Arial" w:cs="Arial"/>
+          <w:color w:val="000000"/>
+          <w:lang w:eastAsia="en-GB"/>
+        </w:rPr>
+        <w:t xml:space="preserve"> forms med </w:t>
+      </w:r>
+      <w:proofErr w:type="spellStart"/>
+      <w:r>
+        <w:rPr>
+          <w:rFonts w:ascii="Arial" w:hAnsi="Arial" w:cs="Arial"/>
+          <w:color w:val="000000"/>
+          <w:lang w:eastAsia="en-GB"/>
+        </w:rPr>
+        <w:t>javascripts</w:t>
+      </w:r>
+      <w:proofErr w:type="spellEnd"/>
+      <w:r>
+        <w:rPr>
+          <w:rFonts w:ascii="Arial" w:hAnsi="Arial" w:cs="Arial"/>
+          <w:color w:val="000000"/>
+          <w:lang w:eastAsia="en-GB"/>
+        </w:rPr>
+        <w:t>.</w:t>
       </w:r>
     </w:p>
     <w:p>
@@ -167,7 +245,61 @@
           <w:color w:val="000000"/>
           <w:lang w:val="sv-SE" w:eastAsia="en-GB"/>
         </w:rPr>
-        <w:t>Färdigt framework för css ex Bootstrap.</w:t>
+        <w:t xml:space="preserve">Färdigt </w:t>
+      </w:r>
+      <w:proofErr w:type="spellStart"/>
+      <w:r>
+        <w:rPr>
+          <w:rFonts w:ascii="Arial" w:hAnsi="Arial" w:cs="Arial"/>
+          <w:color w:val="000000"/>
+          <w:lang w:val="sv-SE" w:eastAsia="en-GB"/>
+        </w:rPr>
+        <w:t>framework</w:t>
+      </w:r>
+      <w:proofErr w:type="spellEnd"/>
+      <w:r>
+        <w:rPr>
+          <w:rFonts w:ascii="Arial" w:hAnsi="Arial" w:cs="Arial"/>
+          <w:color w:val="000000"/>
+          <w:lang w:val="sv-SE" w:eastAsia="en-GB"/>
+        </w:rPr>
+        <w:t xml:space="preserve"> för </w:t>
+      </w:r>
+      <w:proofErr w:type="spellStart"/>
+      <w:r>
+        <w:rPr>
+          <w:rFonts w:ascii="Arial" w:hAnsi="Arial" w:cs="Arial"/>
+          <w:color w:val="000000"/>
+          <w:lang w:val="sv-SE" w:eastAsia="en-GB"/>
+        </w:rPr>
+        <w:t>css</w:t>
+      </w:r>
+      <w:proofErr w:type="spellEnd"/>
+      <w:r>
+        <w:rPr>
+          <w:rFonts w:ascii="Arial" w:hAnsi="Arial" w:cs="Arial"/>
+          <w:color w:val="000000"/>
+          <w:lang w:val="sv-SE" w:eastAsia="en-GB"/>
+        </w:rPr>
+        <w:t xml:space="preserve"> ex </w:t>
+      </w:r>
+      <w:proofErr w:type="spellStart"/>
+      <w:r>
+        <w:rPr>
+          <w:rFonts w:ascii="Arial" w:hAnsi="Arial" w:cs="Arial"/>
+          <w:color w:val="000000"/>
+          <w:lang w:val="sv-SE" w:eastAsia="en-GB"/>
+        </w:rPr>
+        <w:t>Bootstrap</w:t>
+      </w:r>
+      <w:proofErr w:type="spellEnd"/>
+      <w:r>
+        <w:rPr>
+          <w:rFonts w:ascii="Arial" w:hAnsi="Arial" w:cs="Arial"/>
+          <w:color w:val="000000"/>
+          <w:lang w:val="sv-SE" w:eastAsia="en-GB"/>
+        </w:rPr>
+        <w:t>.</w:t>
       </w:r>
     </w:p>
     <w:p>
@@ -189,7 +321,61 @@
           <w:color w:val="000000"/>
           <w:lang w:eastAsia="en-GB"/>
         </w:rPr>
-        <w:t>//Raspbian på Raspberryn.</w:t>
+        <w:t>//</w:t>
+      </w:r>
+      <w:proofErr w:type="spellStart"/>
+      <w:r>
+        <w:rPr>
+          <w:rFonts w:ascii="Arial" w:hAnsi="Arial" w:cs="Arial"/>
+          <w:color w:val="000000"/>
+          <w:lang w:eastAsia="en-GB"/>
+        </w:rPr>
+        <w:t>Raspbian</w:t>
+      </w:r>
+      <w:proofErr w:type="spellEnd"/>
+      <w:r>
+        <w:rPr>
+          <w:rFonts w:ascii="Arial" w:hAnsi="Arial" w:cs="Arial"/>
+          <w:color w:val="000000"/>
+          <w:lang w:eastAsia="en-GB"/>
+        </w:rPr>
+        <w:t xml:space="preserve"> </w:t>
+      </w:r>
+      <w:proofErr w:type="spellStart"/>
+      <w:r>
+        <w:rPr>
+          <w:rFonts w:ascii="Arial" w:hAnsi="Arial" w:cs="Arial"/>
+          <w:color w:val="000000"/>
+          <w:lang w:eastAsia="en-GB"/>
+        </w:rPr>
+        <w:t>på</w:t>
+      </w:r>
+      <w:proofErr w:type="spellEnd"/>
+      <w:r>
+        <w:rPr>
+          <w:rFonts w:ascii="Arial" w:hAnsi="Arial" w:cs="Arial"/>
+          <w:color w:val="000000"/>
+          <w:lang w:eastAsia="en-GB"/>
+        </w:rPr>
+        <w:t xml:space="preserve"> </w:t>
+      </w:r>
+      <w:proofErr w:type="spellStart"/>
+      <w:r>
+        <w:rPr>
+          <w:rFonts w:ascii="Arial" w:hAnsi="Arial" w:cs="Arial"/>
+          <w:color w:val="000000"/>
+          <w:lang w:eastAsia="en-GB"/>
+        </w:rPr>
+        <w:t>Raspberryn</w:t>
+      </w:r>
+      <w:proofErr w:type="spellEnd"/>
+      <w:r>
+        <w:rPr>
+          <w:rFonts w:ascii="Arial" w:hAnsi="Arial" w:cs="Arial"/>
+          <w:color w:val="000000"/>
+          <w:lang w:eastAsia="en-GB"/>
+        </w:rPr>
+        <w:t>.</w:t>
       </w:r>
     </w:p>
     <w:p>
@@ -204,6 +390,7 @@
           <w:lang w:eastAsia="en-GB"/>
         </w:rPr>
       </w:pPr>
+      <w:proofErr w:type="spellStart"/>
       <w:r>
         <w:rPr>
           <w:rFonts w:ascii="Arial" w:hAnsi="Arial" w:cs="Arial"/>
@@ -214,7 +401,20 @@
           <w:szCs w:val="36"/>
           <w:lang w:eastAsia="en-GB"/>
         </w:rPr>
-        <w:t>Vecka 5:</w:t>
+        <w:t>Vecka</w:t>
+      </w:r>
+      <w:proofErr w:type="spellEnd"/>
+      <w:r>
+        <w:rPr>
+          <w:rFonts w:ascii="Arial" w:hAnsi="Arial" w:cs="Arial"/>
+          <w:b/>
+          <w:bCs/>
+          <w:color w:val="000000"/>
+          <w:sz w:val="36"/>
+          <w:szCs w:val="36"/>
+          <w:lang w:eastAsia="en-GB"/>
+        </w:rPr>
+        <w:t xml:space="preserve"> 5:</w:t>
       </w:r>
     </w:p>
     <w:p>
@@ -232,7 +432,21 @@
         <w:rPr>
           <w:lang w:eastAsia="en-GB"/>
         </w:rPr>
-        <w:t>Created Server (Strawberrian)</w:t>
+        <w:t>Created Server (</w:t>
+      </w:r>
+      <w:proofErr w:type="spellStart"/>
+      <w:r>
+        <w:rPr>
+          <w:lang w:eastAsia="en-GB"/>
+        </w:rPr>
+        <w:t>Strawberrian</w:t>
+      </w:r>
+      <w:proofErr w:type="spellEnd"/>
+      <w:r>
+        <w:rPr>
+          <w:lang w:eastAsia="en-GB"/>
+        </w:rPr>
+        <w:t>)</w:t>
       </w:r>
     </w:p>
     <w:p>
@@ -252,12 +466,14 @@
         </w:rPr>
         <w:t xml:space="preserve">Created </w:t>
       </w:r>
+      <w:proofErr w:type="spellStart"/>
       <w:r>
         <w:rPr>
           <w:lang w:eastAsia="en-GB"/>
         </w:rPr>
         <w:t>WebService</w:t>
       </w:r>
+      <w:proofErr w:type="spellEnd"/>
       <w:r>
         <w:rPr>
           <w:lang w:eastAsia="en-GB"/>
@@ -268,7 +484,21 @@
         <w:rPr>
           <w:lang w:eastAsia="en-GB"/>
         </w:rPr>
-        <w:t>(Cranberrian)</w:t>
+        <w:t>(</w:t>
+      </w:r>
+      <w:proofErr w:type="spellStart"/>
+      <w:r>
+        <w:rPr>
+          <w:lang w:eastAsia="en-GB"/>
+        </w:rPr>
+        <w:t>Cranberrian</w:t>
+      </w:r>
+      <w:proofErr w:type="spellEnd"/>
+      <w:r>
+        <w:rPr>
+          <w:lang w:eastAsia="en-GB"/>
+        </w:rPr>
+        <w:t>)</w:t>
       </w:r>
       <w:r>
         <w:rPr>
@@ -298,7 +528,21 @@
         <w:rPr>
           <w:lang w:eastAsia="en-GB"/>
         </w:rPr>
-        <w:t>our raspberry with raspian.</w:t>
+        <w:t xml:space="preserve">our raspberry with </w:t>
+      </w:r>
+      <w:proofErr w:type="spellStart"/>
+      <w:r>
+        <w:rPr>
+          <w:lang w:eastAsia="en-GB"/>
+        </w:rPr>
+        <w:t>raspian</w:t>
+      </w:r>
+      <w:proofErr w:type="spellEnd"/>
+      <w:r>
+        <w:rPr>
+          <w:lang w:eastAsia="en-GB"/>
+        </w:rPr>
+        <w:t>.</w:t>
       </w:r>
     </w:p>
     <w:p>
@@ -382,7 +626,15 @@
         <w:rPr>
           <w:lang w:eastAsia="en-GB"/>
         </w:rPr>
-        <w:t xml:space="preserve">For the server coding has begun to manage </w:t>
+        <w:t>For the server coding has beg</w:t>
+      </w:r>
+      <w:bookmarkStart w:id="0" w:name="_GoBack"/>
+      <w:bookmarkEnd w:id="0"/>
+      <w:r>
+        <w:rPr>
+          <w:lang w:eastAsia="en-GB"/>
+        </w:rPr>
+        <w:t xml:space="preserve">un to manage </w:t>
       </w:r>
       <w:r>
         <w:rPr>
@@ -517,37 +769,106 @@
         </w:rPr>
         <w:t>Begun work with CSS</w:t>
       </w:r>
-      <w:bookmarkStart w:id="0" w:name="_GoBack"/>
-      <w:bookmarkEnd w:id="0"/>
     </w:p>
     <w:p>
       <w:pPr>
         <w:pStyle w:val="ListParagraph"/>
-        <w:rPr>
-          <w:lang w:val="en-US" w:eastAsia="en-GB"/>
-        </w:rPr>
-      </w:pPr>
-    </w:p>
-    <w:p>
-      <w:pPr>
-        <w:rPr>
-          <w:lang w:val="en-US" w:eastAsia="en-GB"/>
-        </w:rPr>
-      </w:pPr>
-      <w:r>
-        <w:rPr>
-          <w:lang w:val="en-US" w:eastAsia="en-GB"/>
-        </w:rPr>
-        <w:t>Problems: Loading static files from directories, such as CSS files and JS files</w:t>
-      </w:r>
-    </w:p>
-    <w:p>
-      <w:pPr>
+        <w:numPr>
+          <w:ilvl w:val="0"/>
+          <w:numId w:val="4"/>
+        </w:numPr>
         <w:rPr>
           <w:rFonts w:ascii="Times New Roman" w:hAnsi="Times New Roman" w:cs="Times New Roman"/>
           <w:lang w:val="en-US" w:eastAsia="en-GB"/>
         </w:rPr>
       </w:pPr>
+      <w:r>
+        <w:rPr>
+          <w:lang w:val="en-US" w:eastAsia="en-GB"/>
+        </w:rPr>
+        <w:t>Can run server from raspberry and connect from any network</w:t>
+      </w:r>
+    </w:p>
+    <w:p>
+      <w:pPr>
+        <w:pStyle w:val="ListParagraph"/>
+        <w:numPr>
+          <w:ilvl w:val="0"/>
+          <w:numId w:val="4"/>
+        </w:numPr>
+        <w:rPr>
+          <w:rFonts w:ascii="Times New Roman" w:hAnsi="Times New Roman" w:cs="Times New Roman"/>
+          <w:lang w:val="en-US" w:eastAsia="en-GB"/>
+        </w:rPr>
+      </w:pPr>
+      <w:r>
+        <w:rPr>
+          <w:lang w:val="en-US" w:eastAsia="en-GB"/>
+        </w:rPr>
+        <w:t xml:space="preserve">Added </w:t>
+      </w:r>
+      <w:proofErr w:type="spellStart"/>
+      <w:r>
+        <w:rPr>
+          <w:lang w:val="en-US" w:eastAsia="en-GB"/>
+        </w:rPr>
+        <w:t>javascript</w:t>
+      </w:r>
+      <w:proofErr w:type="spellEnd"/>
+      <w:r>
+        <w:rPr>
+          <w:lang w:val="en-US" w:eastAsia="en-GB"/>
+        </w:rPr>
+        <w:t xml:space="preserve"> and CSS to server</w:t>
+      </w:r>
+    </w:p>
+    <w:p>
+      <w:pPr>
+        <w:pStyle w:val="ListParagraph"/>
+        <w:numPr>
+          <w:ilvl w:val="0"/>
+          <w:numId w:val="4"/>
+        </w:numPr>
+        <w:rPr>
+          <w:rFonts w:ascii="Times New Roman" w:hAnsi="Times New Roman" w:cs="Times New Roman"/>
+          <w:lang w:val="en-US" w:eastAsia="en-GB"/>
+        </w:rPr>
+      </w:pPr>
+      <w:r>
+        <w:rPr>
+          <w:lang w:val="en-US" w:eastAsia="en-GB"/>
+        </w:rPr>
+        <w:t>Much focus on how to properly show files on the webpage</w:t>
+      </w:r>
+    </w:p>
+    <w:p>
+      <w:pPr>
+        <w:pStyle w:val="ListParagraph"/>
+        <w:rPr>
+          <w:lang w:val="en-US" w:eastAsia="en-GB"/>
+        </w:rPr>
+      </w:pPr>
+    </w:p>
+    <w:p>
+      <w:pPr>
+        <w:rPr>
+          <w:lang w:val="en-US" w:eastAsia="en-GB"/>
+        </w:rPr>
+      </w:pPr>
+      <w:r>
+        <w:rPr>
+          <w:lang w:val="en-US" w:eastAsia="en-GB"/>
+        </w:rPr>
+        <w:t>Problems: Loading static files from directories, such as CSS files and JS files</w:t>
+      </w:r>
+    </w:p>
+    <w:p>
+      <w:pPr>
+        <w:rPr>
+          <w:rFonts w:ascii="Times New Roman" w:hAnsi="Times New Roman" w:cs="Times New Roman"/>
+          <w:lang w:val="en-US" w:eastAsia="en-GB"/>
+        </w:rPr>
+      </w:pPr>
     </w:p>
     <w:p>
       <w:pPr>
@@ -633,7 +954,7 @@
       <w:pPr>
         <w:rPr>
           <w:rFonts w:ascii="Times New Roman" w:eastAsia="Times New Roman" w:hAnsi="Times New Roman" w:cs="Times New Roman"/>
-          <w:lang w:eastAsia="en-GB"/>
+          <w:lang w:val="sv-SE" w:eastAsia="en-GB"/>
         </w:rPr>
       </w:pPr>
       <w:r>
@@ -644,44 +965,69 @@
           <w:color w:val="000000"/>
           <w:sz w:val="36"/>
           <w:szCs w:val="36"/>
-          <w:lang w:eastAsia="en-GB"/>
+          <w:lang w:val="sv-SE" w:eastAsia="en-GB"/>
         </w:rPr>
         <w:t>Vecka 11:</w:t>
+      </w:r>
+    </w:p>
+    <w:p>
+      <w:pPr>
+        <w:rPr>
+          <w:lang w:val="sv-SE"/>
+        </w:rPr>
+      </w:pPr>
+    </w:p>
+    <w:p>
+      <w:pPr>
+        <w:rPr>
+          <w:lang w:val="sv-SE"/>
+        </w:rPr>
+      </w:pPr>
+    </w:p>
+    <w:p>
+      <w:pPr>
+        <w:rPr>
+          <w:lang w:val="sv-SE"/>
+        </w:rPr>
+      </w:pPr>
+    </w:p>
+    <w:p>
+      <w:pPr>
+        <w:pStyle w:val="Heading1"/>
+      </w:pPr>
+      <w:r>
+        <w:t>Notes</w:t>
+      </w:r>
+    </w:p>
+    <w:p/>
+    <w:p>
+      <w:r>
+        <w:t xml:space="preserve">Username pi: </w:t>
+      </w:r>
+      <w:proofErr w:type="spellStart"/>
+      <w:r>
+        <w:t>Gooseberrian</w:t>
+      </w:r>
+      <w:proofErr w:type="spellEnd"/>
+      <w:r>
+        <w:t>, pw: 1337.</w:t>
       </w:r>
     </w:p>
     <w:p/>
     <w:p/>
     <w:p/>
     <w:p>
-      <w:pPr>
-        <w:pStyle w:val="Heading1"/>
-      </w:pPr>
-      <w:r>
-        <w:t>Notes</w:t>
-      </w:r>
-    </w:p>
-    <w:p/>
-    <w:p>
-      <w:r>
-        <w:t>Username pi: Gooseberrian, pw: 1337.</w:t>
-      </w:r>
-    </w:p>
-    <w:p/>
-    <w:p/>
-    <w:p/>
-    <w:p>
       <w:r>
         <w:rPr>
           <w:rStyle w:val="Heading1Char"/>
         </w:rPr>
-        <w:lastRenderedPageBreak/>
         <w:t>TODO</w:t>
       </w:r>
     </w:p>
     <w:p>
       <w:pPr>
         <w:rPr>
-          <w:lang w:val="sv-SE"/>
+          <w:lang w:val="en-US"/>
         </w:rPr>
       </w:pPr>
       <w:r>

</xml_diff>

<commit_message>
Week 6, Saturday commit 1
</commit_message>
<xml_diff>
--- a/Log/Log.docx
+++ b/Log/Log.docx
@@ -626,15 +626,7 @@
         <w:rPr>
           <w:lang w:eastAsia="en-GB"/>
         </w:rPr>
-        <w:t>For the server coding has beg</w:t>
-      </w:r>
-      <w:bookmarkStart w:id="0" w:name="_GoBack"/>
-      <w:bookmarkEnd w:id="0"/>
-      <w:r>
-        <w:rPr>
-          <w:lang w:eastAsia="en-GB"/>
-        </w:rPr>
-        <w:t xml:space="preserve">un to manage </w:t>
+        <w:t xml:space="preserve">For the server coding has begun to manage </w:t>
       </w:r>
       <w:r>
         <w:rPr>
@@ -844,6 +836,41 @@
     <w:p>
       <w:pPr>
         <w:pStyle w:val="ListParagraph"/>
+        <w:numPr>
+          <w:ilvl w:val="0"/>
+          <w:numId w:val="4"/>
+        </w:numPr>
+        <w:rPr>
+          <w:rFonts w:ascii="Times New Roman" w:hAnsi="Times New Roman" w:cs="Times New Roman"/>
+          <w:lang w:val="en-US" w:eastAsia="en-GB"/>
+        </w:rPr>
+      </w:pPr>
+      <w:r>
+        <w:rPr>
+          <w:lang w:val="en-US" w:eastAsia="en-GB"/>
+        </w:rPr>
+        <w:t xml:space="preserve">Added external library, </w:t>
+      </w:r>
+      <w:proofErr w:type="spellStart"/>
+      <w:r>
+        <w:rPr>
+          <w:lang w:val="en-US" w:eastAsia="en-GB"/>
+        </w:rPr>
+        <w:t>Jsoup</w:t>
+      </w:r>
+      <w:proofErr w:type="spellEnd"/>
+      <w:r>
+        <w:rPr>
+          <w:lang w:val="en-US" w:eastAsia="en-GB"/>
+        </w:rPr>
+        <w:t xml:space="preserve"> for parsing HTML code.</w:t>
+      </w:r>
+      <w:bookmarkStart w:id="0" w:name="_GoBack"/>
+      <w:bookmarkEnd w:id="0"/>
+    </w:p>
+    <w:p>
+      <w:pPr>
+        <w:pStyle w:val="ListParagraph"/>
         <w:rPr>
           <w:lang w:val="en-US" w:eastAsia="en-GB"/>
         </w:rPr>
@@ -1002,6 +1029,7 @@
     <w:p/>
     <w:p>
       <w:r>
+        <w:lastRenderedPageBreak/>
         <w:t xml:space="preserve">Username pi: </w:t>
       </w:r>
       <w:proofErr w:type="spellStart"/>

</xml_diff>